<commit_message>
Finalized report and fixed bug
</commit_message>
<xml_diff>
--- a/assignment1/Question 6.docx
+++ b/assignment1/Question 6.docx
@@ -119,7 +119,7 @@
         <w:t>(n)). The constants are: a=</w:t>
       </w:r>
       <w:r>
-        <w:t>-2E-08</w:t>
+        <w:t>2E-08</w:t>
       </w:r>
       <w:r>
         <w:t xml:space="preserve"> and c = </w:t>
@@ -164,10 +164,22 @@
       </w:r>
       <w:proofErr w:type="spellEnd"/>
       <w:r>
-        <w:t xml:space="preserve"> + c =&gt; O(n^2).</w:t>
-      </w:r>
-      <w:r>
-        <w:t xml:space="preserve"> The constants are: a = </w:t>
+        <w:t xml:space="preserve"> + c =&gt; O(n^2). The constants are: a = </w:t>
+      </w:r>
+      <w:r>
+        <w:t>1</w:t>
+      </w:r>
+      <w:r>
+        <w:rPr>
+          <w:lang w:val="en-US"/>
+        </w:rPr>
+        <w:t>E-09</w:t>
+      </w:r>
+      <w:r>
+        <w:rPr>
+          <w:lang w:val="en-US"/>
+        </w:rPr>
+        <w:t xml:space="preserve">, b = </w:t>
       </w:r>
       <w:r>
         <w:rPr>
@@ -179,37 +191,25 @@
         <w:rPr>
           <w:lang w:val="en-US"/>
         </w:rPr>
-        <w:t>E-09</w:t>
+        <w:t>E-08</w:t>
       </w:r>
       <w:r>
         <w:rPr>
           <w:lang w:val="en-US"/>
         </w:rPr>
-        <w:t xml:space="preserve">, b = </w:t>
+        <w:t xml:space="preserve">, and c = </w:t>
       </w:r>
       <w:r>
         <w:rPr>
           <w:lang w:val="en-US"/>
         </w:rPr>
-        <w:t>4</w:t>
+        <w:t>0.0005</w:t>
       </w:r>
       <w:r>
         <w:rPr>
           <w:lang w:val="en-US"/>
         </w:rPr>
-        <w:t>E-08</w:t>
-      </w:r>
-      <w:r>
-        <w:rPr>
-          <w:lang w:val="en-US"/>
-        </w:rPr>
-        <w:t>, and c = 5</w:t>
-      </w:r>
-      <w:r>
-        <w:rPr>
-          <w:lang w:val="en-US"/>
-        </w:rPr>
-        <w:t>E-06.</w:t>
+        <w:t>.</w:t>
       </w:r>
     </w:p>
     <w:p>
@@ -224,26 +224,26 @@
           <w:lang w:eastAsia="en-CA"/>
         </w:rPr>
         <w:drawing>
-          <wp:anchor distT="0" distB="0" distL="114300" distR="114300" simplePos="0" relativeHeight="251658240" behindDoc="0" locked="0" layoutInCell="1" allowOverlap="1" wp14:anchorId="4AF17896" wp14:editId="2CABED02">
+          <wp:anchor distT="0" distB="0" distL="114300" distR="114300" simplePos="0" relativeHeight="251660288" behindDoc="0" locked="0" layoutInCell="1" allowOverlap="1">
             <wp:simplePos x="0" y="0"/>
-            <wp:positionH relativeFrom="margin">
-              <wp:align>left</wp:align>
+            <wp:positionH relativeFrom="column">
+              <wp:posOffset>0</wp:posOffset>
             </wp:positionH>
             <wp:positionV relativeFrom="paragraph">
-              <wp:posOffset>63481</wp:posOffset>
+              <wp:posOffset>2407</wp:posOffset>
             </wp:positionV>
-            <wp:extent cx="3138805" cy="2183130"/>
-            <wp:effectExtent l="0" t="0" r="4445" b="7620"/>
+            <wp:extent cx="3725839" cy="2606723"/>
+            <wp:effectExtent l="0" t="0" r="8255" b="3175"/>
             <wp:wrapThrough wrapText="bothSides">
               <wp:wrapPolygon edited="0">
                 <wp:start x="0" y="0"/>
-                <wp:lineTo x="0" y="21487"/>
-                <wp:lineTo x="21499" y="21487"/>
-                <wp:lineTo x="21499" y="0"/>
+                <wp:lineTo x="0" y="21468"/>
+                <wp:lineTo x="21537" y="21468"/>
+                <wp:lineTo x="21537" y="0"/>
                 <wp:lineTo x="0" y="0"/>
               </wp:wrapPolygon>
             </wp:wrapThrough>
-            <wp:docPr id="3" name="Chart 3"/>
+            <wp:docPr id="5" name="Chart 5"/>
             <wp:cNvGraphicFramePr/>
             <a:graphic xmlns:a="http://schemas.openxmlformats.org/drawingml/2006/main">
               <a:graphicData uri="http://schemas.openxmlformats.org/drawingml/2006/chart">
@@ -265,787 +265,6 @@
           <w:lang w:eastAsia="en-CA"/>
         </w:rPr>
         <w:t xml:space="preserve"> </w:t>
-      </w:r>
-    </w:p>
-    <w:tbl>
-      <w:tblPr>
-        <w:tblW w:w="2120" w:type="dxa"/>
-        <w:tblLook w:val="04A0" w:firstRow="1" w:lastRow="0" w:firstColumn="1" w:lastColumn="0" w:noHBand="0" w:noVBand="1"/>
-      </w:tblPr>
-      <w:tblGrid>
-        <w:gridCol w:w="1060"/>
-        <w:gridCol w:w="1060"/>
-      </w:tblGrid>
-      <w:tr>
-        <w:trPr>
-          <w:trHeight w:val="300"/>
-        </w:trPr>
-        <w:tc>
-          <w:tcPr>
-            <w:tcW w:w="1060" w:type="dxa"/>
-            <w:tcBorders>
-              <w:top w:val="nil"/>
-              <w:left w:val="nil"/>
-              <w:bottom w:val="nil"/>
-              <w:right w:val="nil"/>
-            </w:tcBorders>
-            <w:shd w:val="clear" w:color="auto" w:fill="auto"/>
-            <w:noWrap/>
-            <w:vAlign w:val="bottom"/>
-            <w:hideMark/>
-          </w:tcPr>
-          <w:p>
-            <w:pPr>
-              <w:spacing w:after="0" w:line="240" w:lineRule="auto"/>
-              <w:rPr>
-                <w:rFonts w:ascii="Calibri" w:eastAsia="Times New Roman" w:hAnsi="Calibri" w:cs="Times New Roman"/>
-                <w:color w:val="000000"/>
-                <w:lang w:eastAsia="en-CA"/>
-              </w:rPr>
-            </w:pPr>
-            <w:r>
-              <w:rPr>
-                <w:rFonts w:ascii="Calibri" w:eastAsia="Times New Roman" w:hAnsi="Calibri" w:cs="Times New Roman"/>
-                <w:color w:val="000000"/>
-                <w:lang w:eastAsia="en-CA"/>
-              </w:rPr>
-              <w:t>x</w:t>
-            </w:r>
-          </w:p>
-        </w:tc>
-        <w:tc>
-          <w:tcPr>
-            <w:tcW w:w="1060" w:type="dxa"/>
-            <w:tcBorders>
-              <w:top w:val="nil"/>
-              <w:left w:val="nil"/>
-              <w:bottom w:val="nil"/>
-              <w:right w:val="nil"/>
-            </w:tcBorders>
-            <w:shd w:val="clear" w:color="auto" w:fill="auto"/>
-            <w:noWrap/>
-            <w:vAlign w:val="bottom"/>
-            <w:hideMark/>
-          </w:tcPr>
-          <w:p>
-            <w:pPr>
-              <w:spacing w:after="0" w:line="240" w:lineRule="auto"/>
-              <w:rPr>
-                <w:rFonts w:ascii="Calibri" w:eastAsia="Times New Roman" w:hAnsi="Calibri" w:cs="Times New Roman"/>
-                <w:color w:val="000000"/>
-                <w:lang w:eastAsia="en-CA"/>
-              </w:rPr>
-            </w:pPr>
-            <w:r>
-              <w:rPr>
-                <w:rFonts w:ascii="Calibri" w:eastAsia="Times New Roman" w:hAnsi="Calibri" w:cs="Times New Roman"/>
-                <w:color w:val="000000"/>
-                <w:lang w:eastAsia="en-CA"/>
-              </w:rPr>
-              <w:t>f(x)</w:t>
-            </w:r>
-          </w:p>
-        </w:tc>
-      </w:tr>
-      <w:tr>
-        <w:trPr>
-          <w:trHeight w:val="300"/>
-        </w:trPr>
-        <w:tc>
-          <w:tcPr>
-            <w:tcW w:w="1060" w:type="dxa"/>
-            <w:tcBorders>
-              <w:top w:val="nil"/>
-              <w:left w:val="nil"/>
-              <w:bottom w:val="nil"/>
-              <w:right w:val="nil"/>
-            </w:tcBorders>
-            <w:shd w:val="clear" w:color="auto" w:fill="auto"/>
-            <w:noWrap/>
-            <w:vAlign w:val="bottom"/>
-            <w:hideMark/>
-          </w:tcPr>
-          <w:p>
-            <w:pPr>
-              <w:spacing w:after="0" w:line="240" w:lineRule="auto"/>
-              <w:jc w:val="right"/>
-              <w:rPr>
-                <w:rFonts w:ascii="Calibri" w:eastAsia="Times New Roman" w:hAnsi="Calibri" w:cs="Times New Roman"/>
-                <w:color w:val="000000"/>
-                <w:lang w:eastAsia="en-CA"/>
-              </w:rPr>
-            </w:pPr>
-            <w:r>
-              <w:rPr>
-                <w:rFonts w:ascii="Calibri" w:eastAsia="Times New Roman" w:hAnsi="Calibri" w:cs="Times New Roman"/>
-                <w:color w:val="000000"/>
-                <w:lang w:eastAsia="en-CA"/>
-              </w:rPr>
-              <w:t>10</w:t>
-            </w:r>
-          </w:p>
-        </w:tc>
-        <w:tc>
-          <w:tcPr>
-            <w:tcW w:w="1060" w:type="dxa"/>
-            <w:tcBorders>
-              <w:top w:val="nil"/>
-              <w:left w:val="nil"/>
-              <w:bottom w:val="nil"/>
-              <w:right w:val="nil"/>
-            </w:tcBorders>
-            <w:shd w:val="clear" w:color="auto" w:fill="auto"/>
-            <w:noWrap/>
-            <w:vAlign w:val="bottom"/>
-            <w:hideMark/>
-          </w:tcPr>
-          <w:p>
-            <w:pPr>
-              <w:spacing w:after="0" w:line="240" w:lineRule="auto"/>
-              <w:jc w:val="right"/>
-              <w:rPr>
-                <w:rFonts w:ascii="Calibri" w:eastAsia="Times New Roman" w:hAnsi="Calibri" w:cs="Times New Roman"/>
-                <w:color w:val="000000"/>
-                <w:lang w:eastAsia="en-CA"/>
-              </w:rPr>
-            </w:pPr>
-            <w:r>
-              <w:rPr>
-                <w:rFonts w:ascii="Calibri" w:eastAsia="Times New Roman" w:hAnsi="Calibri" w:cs="Times New Roman"/>
-                <w:color w:val="000000"/>
-                <w:lang w:eastAsia="en-CA"/>
-              </w:rPr>
-              <w:t>0.000002</w:t>
-            </w:r>
-          </w:p>
-        </w:tc>
-      </w:tr>
-      <w:tr>
-        <w:trPr>
-          <w:trHeight w:val="300"/>
-        </w:trPr>
-        <w:tc>
-          <w:tcPr>
-            <w:tcW w:w="1060" w:type="dxa"/>
-            <w:tcBorders>
-              <w:top w:val="nil"/>
-              <w:left w:val="nil"/>
-              <w:bottom w:val="nil"/>
-              <w:right w:val="nil"/>
-            </w:tcBorders>
-            <w:shd w:val="clear" w:color="auto" w:fill="auto"/>
-            <w:noWrap/>
-            <w:vAlign w:val="bottom"/>
-            <w:hideMark/>
-          </w:tcPr>
-          <w:p>
-            <w:pPr>
-              <w:spacing w:after="0" w:line="240" w:lineRule="auto"/>
-              <w:jc w:val="right"/>
-              <w:rPr>
-                <w:rFonts w:ascii="Calibri" w:eastAsia="Times New Roman" w:hAnsi="Calibri" w:cs="Times New Roman"/>
-                <w:color w:val="000000"/>
-                <w:lang w:eastAsia="en-CA"/>
-              </w:rPr>
-            </w:pPr>
-            <w:r>
-              <w:rPr>
-                <w:rFonts w:ascii="Calibri" w:eastAsia="Times New Roman" w:hAnsi="Calibri" w:cs="Times New Roman"/>
-                <w:color w:val="000000"/>
-                <w:lang w:eastAsia="en-CA"/>
-              </w:rPr>
-              <w:t>50</w:t>
-            </w:r>
-          </w:p>
-        </w:tc>
-        <w:tc>
-          <w:tcPr>
-            <w:tcW w:w="1060" w:type="dxa"/>
-            <w:tcBorders>
-              <w:top w:val="nil"/>
-              <w:left w:val="nil"/>
-              <w:bottom w:val="nil"/>
-              <w:right w:val="nil"/>
-            </w:tcBorders>
-            <w:shd w:val="clear" w:color="auto" w:fill="auto"/>
-            <w:noWrap/>
-            <w:vAlign w:val="bottom"/>
-            <w:hideMark/>
-          </w:tcPr>
-          <w:p>
-            <w:pPr>
-              <w:spacing w:after="0" w:line="240" w:lineRule="auto"/>
-              <w:jc w:val="right"/>
-              <w:rPr>
-                <w:rFonts w:ascii="Calibri" w:eastAsia="Times New Roman" w:hAnsi="Calibri" w:cs="Times New Roman"/>
-                <w:color w:val="000000"/>
-                <w:lang w:eastAsia="en-CA"/>
-              </w:rPr>
-            </w:pPr>
-            <w:r>
-              <w:rPr>
-                <w:rFonts w:ascii="Calibri" w:eastAsia="Times New Roman" w:hAnsi="Calibri" w:cs="Times New Roman"/>
-                <w:color w:val="000000"/>
-                <w:lang w:eastAsia="en-CA"/>
-              </w:rPr>
-              <w:t>0.000012</w:t>
-            </w:r>
-          </w:p>
-        </w:tc>
-      </w:tr>
-      <w:tr>
-        <w:trPr>
-          <w:trHeight w:val="300"/>
-        </w:trPr>
-        <w:tc>
-          <w:tcPr>
-            <w:tcW w:w="1060" w:type="dxa"/>
-            <w:tcBorders>
-              <w:top w:val="nil"/>
-              <w:left w:val="nil"/>
-              <w:bottom w:val="nil"/>
-              <w:right w:val="nil"/>
-            </w:tcBorders>
-            <w:shd w:val="clear" w:color="auto" w:fill="auto"/>
-            <w:noWrap/>
-            <w:vAlign w:val="bottom"/>
-            <w:hideMark/>
-          </w:tcPr>
-          <w:p>
-            <w:pPr>
-              <w:spacing w:after="0" w:line="240" w:lineRule="auto"/>
-              <w:jc w:val="right"/>
-              <w:rPr>
-                <w:rFonts w:ascii="Calibri" w:eastAsia="Times New Roman" w:hAnsi="Calibri" w:cs="Times New Roman"/>
-                <w:color w:val="000000"/>
-                <w:lang w:eastAsia="en-CA"/>
-              </w:rPr>
-            </w:pPr>
-            <w:r>
-              <w:rPr>
-                <w:rFonts w:ascii="Calibri" w:eastAsia="Times New Roman" w:hAnsi="Calibri" w:cs="Times New Roman"/>
-                <w:color w:val="000000"/>
-                <w:lang w:eastAsia="en-CA"/>
-              </w:rPr>
-              <w:t>100</w:t>
-            </w:r>
-          </w:p>
-        </w:tc>
-        <w:tc>
-          <w:tcPr>
-            <w:tcW w:w="1060" w:type="dxa"/>
-            <w:tcBorders>
-              <w:top w:val="nil"/>
-              <w:left w:val="nil"/>
-              <w:bottom w:val="nil"/>
-              <w:right w:val="nil"/>
-            </w:tcBorders>
-            <w:shd w:val="clear" w:color="auto" w:fill="auto"/>
-            <w:noWrap/>
-            <w:vAlign w:val="bottom"/>
-            <w:hideMark/>
-          </w:tcPr>
-          <w:p>
-            <w:pPr>
-              <w:spacing w:after="0" w:line="240" w:lineRule="auto"/>
-              <w:jc w:val="right"/>
-              <w:rPr>
-                <w:rFonts w:ascii="Calibri" w:eastAsia="Times New Roman" w:hAnsi="Calibri" w:cs="Times New Roman"/>
-                <w:color w:val="000000"/>
-                <w:lang w:eastAsia="en-CA"/>
-              </w:rPr>
-            </w:pPr>
-            <w:r>
-              <w:rPr>
-                <w:rFonts w:ascii="Calibri" w:eastAsia="Times New Roman" w:hAnsi="Calibri" w:cs="Times New Roman"/>
-                <w:color w:val="000000"/>
-                <w:lang w:eastAsia="en-CA"/>
-              </w:rPr>
-              <w:t>0.00003</w:t>
-            </w:r>
-          </w:p>
-        </w:tc>
-      </w:tr>
-      <w:tr>
-        <w:trPr>
-          <w:trHeight w:val="300"/>
-        </w:trPr>
-        <w:tc>
-          <w:tcPr>
-            <w:tcW w:w="1060" w:type="dxa"/>
-            <w:tcBorders>
-              <w:top w:val="nil"/>
-              <w:left w:val="nil"/>
-              <w:bottom w:val="nil"/>
-              <w:right w:val="nil"/>
-            </w:tcBorders>
-            <w:shd w:val="clear" w:color="auto" w:fill="auto"/>
-            <w:noWrap/>
-            <w:vAlign w:val="bottom"/>
-            <w:hideMark/>
-          </w:tcPr>
-          <w:p>
-            <w:pPr>
-              <w:spacing w:after="0" w:line="240" w:lineRule="auto"/>
-              <w:jc w:val="right"/>
-              <w:rPr>
-                <w:rFonts w:ascii="Calibri" w:eastAsia="Times New Roman" w:hAnsi="Calibri" w:cs="Times New Roman"/>
-                <w:color w:val="000000"/>
-                <w:lang w:eastAsia="en-CA"/>
-              </w:rPr>
-            </w:pPr>
-            <w:r>
-              <w:rPr>
-                <w:rFonts w:ascii="Calibri" w:eastAsia="Times New Roman" w:hAnsi="Calibri" w:cs="Times New Roman"/>
-                <w:color w:val="000000"/>
-                <w:lang w:eastAsia="en-CA"/>
-              </w:rPr>
-              <w:t>500</w:t>
-            </w:r>
-          </w:p>
-        </w:tc>
-        <w:tc>
-          <w:tcPr>
-            <w:tcW w:w="1060" w:type="dxa"/>
-            <w:tcBorders>
-              <w:top w:val="nil"/>
-              <w:left w:val="nil"/>
-              <w:bottom w:val="nil"/>
-              <w:right w:val="nil"/>
-            </w:tcBorders>
-            <w:shd w:val="clear" w:color="auto" w:fill="auto"/>
-            <w:noWrap/>
-            <w:vAlign w:val="bottom"/>
-            <w:hideMark/>
-          </w:tcPr>
-          <w:p>
-            <w:pPr>
-              <w:spacing w:after="0" w:line="240" w:lineRule="auto"/>
-              <w:jc w:val="right"/>
-              <w:rPr>
-                <w:rFonts w:ascii="Calibri" w:eastAsia="Times New Roman" w:hAnsi="Calibri" w:cs="Times New Roman"/>
-                <w:color w:val="000000"/>
-                <w:lang w:eastAsia="en-CA"/>
-              </w:rPr>
-            </w:pPr>
-            <w:r>
-              <w:rPr>
-                <w:rFonts w:ascii="Calibri" w:eastAsia="Times New Roman" w:hAnsi="Calibri" w:cs="Times New Roman"/>
-                <w:color w:val="000000"/>
-                <w:lang w:eastAsia="en-CA"/>
-              </w:rPr>
-              <w:t>0.00067</w:t>
-            </w:r>
-          </w:p>
-        </w:tc>
-      </w:tr>
-      <w:tr>
-        <w:trPr>
-          <w:trHeight w:val="300"/>
-        </w:trPr>
-        <w:tc>
-          <w:tcPr>
-            <w:tcW w:w="1060" w:type="dxa"/>
-            <w:tcBorders>
-              <w:top w:val="nil"/>
-              <w:left w:val="nil"/>
-              <w:bottom w:val="nil"/>
-              <w:right w:val="nil"/>
-            </w:tcBorders>
-            <w:shd w:val="clear" w:color="auto" w:fill="auto"/>
-            <w:noWrap/>
-            <w:vAlign w:val="bottom"/>
-            <w:hideMark/>
-          </w:tcPr>
-          <w:p>
-            <w:pPr>
-              <w:spacing w:after="0" w:line="240" w:lineRule="auto"/>
-              <w:jc w:val="right"/>
-              <w:rPr>
-                <w:rFonts w:ascii="Calibri" w:eastAsia="Times New Roman" w:hAnsi="Calibri" w:cs="Times New Roman"/>
-                <w:color w:val="000000"/>
-                <w:lang w:eastAsia="en-CA"/>
-              </w:rPr>
-            </w:pPr>
-            <w:r>
-              <w:rPr>
-                <w:rFonts w:ascii="Calibri" w:eastAsia="Times New Roman" w:hAnsi="Calibri" w:cs="Times New Roman"/>
-                <w:color w:val="000000"/>
-                <w:lang w:eastAsia="en-CA"/>
-              </w:rPr>
-              <w:t>1000</w:t>
-            </w:r>
-          </w:p>
-        </w:tc>
-        <w:tc>
-          <w:tcPr>
-            <w:tcW w:w="1060" w:type="dxa"/>
-            <w:tcBorders>
-              <w:top w:val="nil"/>
-              <w:left w:val="nil"/>
-              <w:bottom w:val="nil"/>
-              <w:right w:val="nil"/>
-            </w:tcBorders>
-            <w:shd w:val="clear" w:color="auto" w:fill="auto"/>
-            <w:noWrap/>
-            <w:vAlign w:val="bottom"/>
-            <w:hideMark/>
-          </w:tcPr>
-          <w:p>
-            <w:pPr>
-              <w:spacing w:after="0" w:line="240" w:lineRule="auto"/>
-              <w:jc w:val="right"/>
-              <w:rPr>
-                <w:rFonts w:ascii="Calibri" w:eastAsia="Times New Roman" w:hAnsi="Calibri" w:cs="Times New Roman"/>
-                <w:color w:val="000000"/>
-                <w:lang w:eastAsia="en-CA"/>
-              </w:rPr>
-            </w:pPr>
-            <w:r>
-              <w:rPr>
-                <w:rFonts w:ascii="Calibri" w:eastAsia="Times New Roman" w:hAnsi="Calibri" w:cs="Times New Roman"/>
-                <w:color w:val="000000"/>
-                <w:lang w:eastAsia="en-CA"/>
-              </w:rPr>
-              <w:t>0.002706</w:t>
-            </w:r>
-          </w:p>
-        </w:tc>
-      </w:tr>
-    </w:tbl>
-    <w:p/>
-    <w:p/>
-    <w:p/>
-    <w:p/>
-    <w:p/>
-    <w:p/>
-    <w:p/>
-    <w:p/>
-    <w:p/>
-    <w:p>
-      <w:r>
-        <w:t xml:space="preserve">Where x is the number of entries and f(x) is the runtime. Please note the runtime is only measuring the algorithm time. Other stuff such as extracting the primary keys and printing them out is not calculated. I put the data into an excel project and generated a graph. Then I used the </w:t>
-      </w:r>
-      <w:proofErr w:type="spellStart"/>
-      <w:r>
-        <w:rPr>
-          <w:b/>
-        </w:rPr>
-        <w:t>trendline</w:t>
-      </w:r>
-      <w:proofErr w:type="spellEnd"/>
-      <w:r>
-        <w:t xml:space="preserve"> function to generate an equation that matches the data points as accurate as possible.</w:t>
-      </w:r>
-    </w:p>
-    <w:p>
-      <w:r>
-        <w:t>c)</w:t>
-      </w:r>
-    </w:p>
-    <w:tbl>
-      <w:tblPr>
-        <w:tblStyle w:val="TableGrid"/>
-        <w:tblW w:w="0" w:type="auto"/>
-        <w:tblLook w:val="04A0" w:firstRow="1" w:lastRow="0" w:firstColumn="1" w:lastColumn="0" w:noHBand="0" w:noVBand="1"/>
-      </w:tblPr>
-      <w:tblGrid>
-        <w:gridCol w:w="3116"/>
-        <w:gridCol w:w="3117"/>
-        <w:gridCol w:w="3117"/>
-      </w:tblGrid>
-      <w:tr>
-        <w:tc>
-          <w:tcPr>
-            <w:tcW w:w="3116" w:type="dxa"/>
-          </w:tcPr>
-          <w:p>
-            <w:r>
-              <w:lastRenderedPageBreak/>
-              <w:t>Algorithm</w:t>
-            </w:r>
-          </w:p>
-        </w:tc>
-        <w:tc>
-          <w:tcPr>
-            <w:tcW w:w="3117" w:type="dxa"/>
-          </w:tcPr>
-          <w:p>
-            <w:r>
-              <w:t>Growth Function</w:t>
-            </w:r>
-          </w:p>
-        </w:tc>
-        <w:tc>
-          <w:tcPr>
-            <w:tcW w:w="3117" w:type="dxa"/>
-          </w:tcPr>
-          <w:p>
-            <w:r>
-              <w:t>Constant</w:t>
-            </w:r>
-          </w:p>
-        </w:tc>
-      </w:tr>
-      <w:tr>
-        <w:tc>
-          <w:tcPr>
-            <w:tcW w:w="3116" w:type="dxa"/>
-          </w:tcPr>
-          <w:p>
-            <w:r>
-              <w:t>Insertion Sort</w:t>
-            </w:r>
-          </w:p>
-        </w:tc>
-        <w:tc>
-          <w:tcPr>
-            <w:tcW w:w="3117" w:type="dxa"/>
-          </w:tcPr>
-          <w:p>
-            <w:r>
-              <w:t>y = 1E-10</w:t>
-            </w:r>
-            <w:r>
-              <w:rPr>
-                <w:lang w:val="en-US"/>
-              </w:rPr>
-              <w:t>x</w:t>
-            </w:r>
-            <w:r>
-              <w:rPr>
-                <w:vertAlign w:val="superscript"/>
-                <w:lang w:val="en-US"/>
-              </w:rPr>
-              <w:t>2</w:t>
-            </w:r>
-            <w:r>
-              <w:t>+ 5E-07x - 2E-05</w:t>
-            </w:r>
-          </w:p>
-        </w:tc>
-        <w:tc>
-          <w:tcPr>
-            <w:tcW w:w="3117" w:type="dxa"/>
-          </w:tcPr>
-          <w:p>
-            <w:r>
-              <w:t>- 2E-05</w:t>
-            </w:r>
-          </w:p>
-        </w:tc>
-      </w:tr>
-      <w:tr>
-        <w:tc>
-          <w:tcPr>
-            <w:tcW w:w="3116" w:type="dxa"/>
-          </w:tcPr>
-          <w:p>
-            <w:r>
-              <w:t>Merge Sort</w:t>
-            </w:r>
-          </w:p>
-        </w:tc>
-        <w:tc>
-          <w:tcPr>
-            <w:tcW w:w="3117" w:type="dxa"/>
-          </w:tcPr>
-          <w:p>
-            <w:r>
-              <w:rPr>
-                <w:lang w:val="en-US"/>
-              </w:rPr>
-              <w:t>y = -2E-08</w:t>
-            </w:r>
-            <w:r>
-              <w:rPr>
-                <w:lang w:val="en-US"/>
-              </w:rPr>
-              <w:t>x</w:t>
-            </w:r>
-            <w:r>
-              <w:rPr>
-                <w:lang w:val="en-US"/>
-              </w:rPr>
-              <w:t>ln(x) + 2E-07</w:t>
-            </w:r>
-          </w:p>
-        </w:tc>
-        <w:tc>
-          <w:tcPr>
-            <w:tcW w:w="3117" w:type="dxa"/>
-          </w:tcPr>
-          <w:p>
-            <w:r>
-              <w:rPr>
-                <w:lang w:val="en-US"/>
-              </w:rPr>
-              <w:t>+ 2E-07</w:t>
-            </w:r>
-          </w:p>
-        </w:tc>
-      </w:tr>
-      <w:tr>
-        <w:tc>
-          <w:tcPr>
-            <w:tcW w:w="3116" w:type="dxa"/>
-          </w:tcPr>
-          <w:p>
-            <w:r>
-              <w:t>Bubble Sort</w:t>
-            </w:r>
-          </w:p>
-        </w:tc>
-        <w:tc>
-          <w:tcPr>
-            <w:tcW w:w="3117" w:type="dxa"/>
-          </w:tcPr>
-          <w:p>
-            <w:r>
-              <w:rPr>
-                <w:lang w:val="en-US"/>
-              </w:rPr>
-              <w:t>y = 3E-09x</w:t>
-            </w:r>
-            <w:r>
-              <w:rPr>
-                <w:vertAlign w:val="superscript"/>
-                <w:lang w:val="en-US"/>
-              </w:rPr>
-              <w:t>2</w:t>
-            </w:r>
-            <w:r>
-              <w:rPr>
-                <w:lang w:val="en-US"/>
-              </w:rPr>
-              <w:t xml:space="preserve"> - 4E-08x + 5E-06</w:t>
-            </w:r>
-          </w:p>
-        </w:tc>
-        <w:tc>
-          <w:tcPr>
-            <w:tcW w:w="3117" w:type="dxa"/>
-          </w:tcPr>
-          <w:p>
-            <w:r>
-              <w:t xml:space="preserve">+ </w:t>
-            </w:r>
-            <w:r>
-              <w:t>5</w:t>
-            </w:r>
-            <w:r>
-              <w:t>E-06</w:t>
-            </w:r>
-          </w:p>
-        </w:tc>
-      </w:tr>
-      <w:tr>
-        <w:tc>
-          <w:tcPr>
-            <w:tcW w:w="3116" w:type="dxa"/>
-          </w:tcPr>
-          <w:p>
-            <w:r>
-              <w:t>Optimized Bubble Sort</w:t>
-            </w:r>
-          </w:p>
-        </w:tc>
-        <w:tc>
-          <w:tcPr>
-            <w:tcW w:w="3117" w:type="dxa"/>
-          </w:tcPr>
-          <w:p>
-            <w:r>
-              <w:rPr>
-                <w:lang w:val="en-US"/>
-              </w:rPr>
-              <w:t>y = 2E-09x</w:t>
-            </w:r>
-            <w:r>
-              <w:rPr>
-                <w:vertAlign w:val="superscript"/>
-                <w:lang w:val="en-US"/>
-              </w:rPr>
-              <w:t>2</w:t>
-            </w:r>
-            <w:r>
-              <w:rPr>
-                <w:lang w:val="en-US"/>
-              </w:rPr>
-              <w:t xml:space="preserve"> + 3E-08x + 2E-06</w:t>
-            </w:r>
-          </w:p>
-        </w:tc>
-        <w:tc>
-          <w:tcPr>
-            <w:tcW w:w="3117" w:type="dxa"/>
-          </w:tcPr>
-          <w:p>
-            <w:r>
-              <w:rPr>
-                <w:lang w:val="en-US"/>
-              </w:rPr>
-              <w:t>+ 2E-06</w:t>
-            </w:r>
-          </w:p>
-        </w:tc>
-      </w:tr>
-    </w:tbl>
-    <w:p/>
-    <w:p>
-      <w:r>
-        <w:t>d)</w:t>
-      </w:r>
-    </w:p>
-    <w:p>
-      <w:r>
-        <w:t xml:space="preserve">For the bubble sort algorithm, a simple optimization can be realized. </w:t>
-      </w:r>
-      <w:r>
-        <w:t>Here are the results:</w:t>
-      </w:r>
-    </w:p>
-    <w:p>
-      <w:r>
-        <w:rPr>
-          <w:noProof/>
-          <w:lang w:eastAsia="en-CA"/>
-        </w:rPr>
-        <w:drawing>
-          <wp:anchor distT="0" distB="0" distL="114300" distR="114300" simplePos="0" relativeHeight="251661312" behindDoc="0" locked="0" layoutInCell="1" allowOverlap="1" wp14:anchorId="655FA79D" wp14:editId="32A7A163">
-            <wp:simplePos x="0" y="0"/>
-            <wp:positionH relativeFrom="column">
-              <wp:posOffset>0</wp:posOffset>
-            </wp:positionH>
-            <wp:positionV relativeFrom="paragraph">
-              <wp:posOffset>286385</wp:posOffset>
-            </wp:positionV>
-            <wp:extent cx="3063875" cy="2183130"/>
-            <wp:effectExtent l="0" t="0" r="3175" b="7620"/>
-            <wp:wrapThrough wrapText="bothSides">
-              <wp:wrapPolygon edited="0">
-                <wp:start x="0" y="0"/>
-                <wp:lineTo x="0" y="21487"/>
-                <wp:lineTo x="21488" y="21487"/>
-                <wp:lineTo x="21488" y="0"/>
-                <wp:lineTo x="0" y="0"/>
-              </wp:wrapPolygon>
-            </wp:wrapThrough>
-            <wp:docPr id="4" name="Chart 4"/>
-            <wp:cNvGraphicFramePr/>
-            <a:graphic xmlns:a="http://schemas.openxmlformats.org/drawingml/2006/main">
-              <a:graphicData uri="http://schemas.openxmlformats.org/drawingml/2006/chart">
-                <c:chart xmlns:c="http://schemas.openxmlformats.org/drawingml/2006/chart" xmlns:r="http://schemas.openxmlformats.org/officeDocument/2006/relationships" r:id="rId6"/>
-              </a:graphicData>
-            </a:graphic>
-            <wp14:sizeRelH relativeFrom="page">
-              <wp14:pctWidth>0</wp14:pctWidth>
-            </wp14:sizeRelH>
-            <wp14:sizeRelV relativeFrom="page">
-              <wp14:pctHeight>0</wp14:pctHeight>
-            </wp14:sizeRelV>
-          </wp:anchor>
-        </w:drawing>
       </w:r>
     </w:p>
     <w:tbl>
@@ -1078,6 +297,7 @@
           <w:p>
             <w:pPr>
               <w:spacing w:after="0" w:line="240" w:lineRule="auto"/>
+              <w:jc w:val="center"/>
               <w:rPr>
                 <w:rFonts w:ascii="Calibri" w:eastAsia="Times New Roman" w:hAnsi="Calibri" w:cs="Times New Roman"/>
                 <w:color w:val="000000"/>
@@ -1111,6 +331,1032 @@
           <w:p>
             <w:pPr>
               <w:spacing w:after="0" w:line="240" w:lineRule="auto"/>
+              <w:jc w:val="center"/>
+              <w:rPr>
+                <w:rFonts w:ascii="Calibri" w:eastAsia="Times New Roman" w:hAnsi="Calibri" w:cs="Times New Roman"/>
+                <w:color w:val="000000"/>
+                <w:lang w:eastAsia="en-CA"/>
+              </w:rPr>
+            </w:pPr>
+            <w:r>
+              <w:rPr>
+                <w:rFonts w:ascii="Calibri" w:eastAsia="Times New Roman" w:hAnsi="Calibri" w:cs="Times New Roman"/>
+                <w:color w:val="000000"/>
+                <w:lang w:eastAsia="en-CA"/>
+              </w:rPr>
+              <w:t>f(x)</w:t>
+            </w:r>
+          </w:p>
+        </w:tc>
+      </w:tr>
+      <w:tr>
+        <w:trPr>
+          <w:trHeight w:val="300"/>
+        </w:trPr>
+        <w:tc>
+          <w:tcPr>
+            <w:tcW w:w="960" w:type="dxa"/>
+            <w:tcBorders>
+              <w:top w:val="nil"/>
+              <w:left w:val="nil"/>
+              <w:bottom w:val="nil"/>
+              <w:right w:val="nil"/>
+            </w:tcBorders>
+            <w:shd w:val="clear" w:color="auto" w:fill="auto"/>
+            <w:noWrap/>
+            <w:vAlign w:val="center"/>
+            <w:hideMark/>
+          </w:tcPr>
+          <w:p>
+            <w:pPr>
+              <w:spacing w:after="0" w:line="240" w:lineRule="auto"/>
+              <w:jc w:val="right"/>
+              <w:rPr>
+                <w:rFonts w:ascii="Calibri" w:eastAsia="Times New Roman" w:hAnsi="Calibri" w:cs="Times New Roman"/>
+                <w:color w:val="000000"/>
+                <w:lang w:eastAsia="en-CA"/>
+              </w:rPr>
+            </w:pPr>
+            <w:r>
+              <w:rPr>
+                <w:rFonts w:ascii="Calibri" w:eastAsia="Times New Roman" w:hAnsi="Calibri" w:cs="Times New Roman"/>
+                <w:color w:val="000000"/>
+                <w:lang w:eastAsia="en-CA"/>
+              </w:rPr>
+              <w:t>10</w:t>
+            </w:r>
+          </w:p>
+        </w:tc>
+        <w:tc>
+          <w:tcPr>
+            <w:tcW w:w="960" w:type="dxa"/>
+            <w:tcBorders>
+              <w:top w:val="nil"/>
+              <w:left w:val="nil"/>
+              <w:bottom w:val="nil"/>
+              <w:right w:val="nil"/>
+            </w:tcBorders>
+            <w:shd w:val="clear" w:color="auto" w:fill="auto"/>
+            <w:noWrap/>
+            <w:vAlign w:val="center"/>
+            <w:hideMark/>
+          </w:tcPr>
+          <w:p>
+            <w:pPr>
+              <w:spacing w:after="0" w:line="240" w:lineRule="auto"/>
+              <w:jc w:val="right"/>
+              <w:rPr>
+                <w:rFonts w:ascii="Calibri" w:eastAsia="Times New Roman" w:hAnsi="Calibri" w:cs="Times New Roman"/>
+                <w:color w:val="000000"/>
+                <w:lang w:eastAsia="en-CA"/>
+              </w:rPr>
+            </w:pPr>
+            <w:r>
+              <w:rPr>
+                <w:rFonts w:ascii="Calibri" w:eastAsia="Times New Roman" w:hAnsi="Calibri" w:cs="Times New Roman"/>
+                <w:color w:val="000000"/>
+                <w:lang w:eastAsia="en-CA"/>
+              </w:rPr>
+              <w:t>0.000002</w:t>
+            </w:r>
+          </w:p>
+        </w:tc>
+      </w:tr>
+      <w:tr>
+        <w:trPr>
+          <w:trHeight w:val="300"/>
+        </w:trPr>
+        <w:tc>
+          <w:tcPr>
+            <w:tcW w:w="960" w:type="dxa"/>
+            <w:tcBorders>
+              <w:top w:val="nil"/>
+              <w:left w:val="nil"/>
+              <w:bottom w:val="nil"/>
+              <w:right w:val="nil"/>
+            </w:tcBorders>
+            <w:shd w:val="clear" w:color="auto" w:fill="auto"/>
+            <w:noWrap/>
+            <w:vAlign w:val="center"/>
+            <w:hideMark/>
+          </w:tcPr>
+          <w:p>
+            <w:pPr>
+              <w:spacing w:after="0" w:line="240" w:lineRule="auto"/>
+              <w:jc w:val="right"/>
+              <w:rPr>
+                <w:rFonts w:ascii="Calibri" w:eastAsia="Times New Roman" w:hAnsi="Calibri" w:cs="Times New Roman"/>
+                <w:color w:val="000000"/>
+                <w:lang w:eastAsia="en-CA"/>
+              </w:rPr>
+            </w:pPr>
+            <w:r>
+              <w:rPr>
+                <w:rFonts w:ascii="Calibri" w:eastAsia="Times New Roman" w:hAnsi="Calibri" w:cs="Times New Roman"/>
+                <w:color w:val="000000"/>
+                <w:lang w:eastAsia="en-CA"/>
+              </w:rPr>
+              <w:t>50</w:t>
+            </w:r>
+          </w:p>
+        </w:tc>
+        <w:tc>
+          <w:tcPr>
+            <w:tcW w:w="960" w:type="dxa"/>
+            <w:tcBorders>
+              <w:top w:val="nil"/>
+              <w:left w:val="nil"/>
+              <w:bottom w:val="nil"/>
+              <w:right w:val="nil"/>
+            </w:tcBorders>
+            <w:shd w:val="clear" w:color="auto" w:fill="auto"/>
+            <w:noWrap/>
+            <w:vAlign w:val="center"/>
+            <w:hideMark/>
+          </w:tcPr>
+          <w:p>
+            <w:pPr>
+              <w:spacing w:after="0" w:line="240" w:lineRule="auto"/>
+              <w:jc w:val="right"/>
+              <w:rPr>
+                <w:rFonts w:ascii="Calibri" w:eastAsia="Times New Roman" w:hAnsi="Calibri" w:cs="Times New Roman"/>
+                <w:color w:val="000000"/>
+                <w:lang w:eastAsia="en-CA"/>
+              </w:rPr>
+            </w:pPr>
+            <w:r>
+              <w:rPr>
+                <w:rFonts w:ascii="Calibri" w:eastAsia="Times New Roman" w:hAnsi="Calibri" w:cs="Times New Roman"/>
+                <w:color w:val="000000"/>
+                <w:lang w:eastAsia="en-CA"/>
+              </w:rPr>
+              <w:t>0.000012</w:t>
+            </w:r>
+          </w:p>
+        </w:tc>
+      </w:tr>
+      <w:tr>
+        <w:trPr>
+          <w:trHeight w:val="300"/>
+        </w:trPr>
+        <w:tc>
+          <w:tcPr>
+            <w:tcW w:w="960" w:type="dxa"/>
+            <w:tcBorders>
+              <w:top w:val="nil"/>
+              <w:left w:val="nil"/>
+              <w:bottom w:val="nil"/>
+              <w:right w:val="nil"/>
+            </w:tcBorders>
+            <w:shd w:val="clear" w:color="auto" w:fill="auto"/>
+            <w:noWrap/>
+            <w:vAlign w:val="center"/>
+            <w:hideMark/>
+          </w:tcPr>
+          <w:p>
+            <w:pPr>
+              <w:spacing w:after="0" w:line="240" w:lineRule="auto"/>
+              <w:jc w:val="right"/>
+              <w:rPr>
+                <w:rFonts w:ascii="Calibri" w:eastAsia="Times New Roman" w:hAnsi="Calibri" w:cs="Times New Roman"/>
+                <w:color w:val="000000"/>
+                <w:lang w:eastAsia="en-CA"/>
+              </w:rPr>
+            </w:pPr>
+            <w:r>
+              <w:rPr>
+                <w:rFonts w:ascii="Calibri" w:eastAsia="Times New Roman" w:hAnsi="Calibri" w:cs="Times New Roman"/>
+                <w:color w:val="000000"/>
+                <w:lang w:eastAsia="en-CA"/>
+              </w:rPr>
+              <w:t>100</w:t>
+            </w:r>
+          </w:p>
+        </w:tc>
+        <w:tc>
+          <w:tcPr>
+            <w:tcW w:w="960" w:type="dxa"/>
+            <w:tcBorders>
+              <w:top w:val="nil"/>
+              <w:left w:val="nil"/>
+              <w:bottom w:val="nil"/>
+              <w:right w:val="nil"/>
+            </w:tcBorders>
+            <w:shd w:val="clear" w:color="auto" w:fill="auto"/>
+            <w:noWrap/>
+            <w:vAlign w:val="center"/>
+            <w:hideMark/>
+          </w:tcPr>
+          <w:p>
+            <w:pPr>
+              <w:spacing w:after="0" w:line="240" w:lineRule="auto"/>
+              <w:jc w:val="right"/>
+              <w:rPr>
+                <w:rFonts w:ascii="Calibri" w:eastAsia="Times New Roman" w:hAnsi="Calibri" w:cs="Times New Roman"/>
+                <w:color w:val="000000"/>
+                <w:lang w:eastAsia="en-CA"/>
+              </w:rPr>
+            </w:pPr>
+            <w:r>
+              <w:rPr>
+                <w:rFonts w:ascii="Calibri" w:eastAsia="Times New Roman" w:hAnsi="Calibri" w:cs="Times New Roman"/>
+                <w:color w:val="000000"/>
+                <w:lang w:eastAsia="en-CA"/>
+              </w:rPr>
+              <w:t>0.00003</w:t>
+            </w:r>
+          </w:p>
+        </w:tc>
+      </w:tr>
+      <w:tr>
+        <w:trPr>
+          <w:trHeight w:val="300"/>
+        </w:trPr>
+        <w:tc>
+          <w:tcPr>
+            <w:tcW w:w="960" w:type="dxa"/>
+            <w:tcBorders>
+              <w:top w:val="nil"/>
+              <w:left w:val="nil"/>
+              <w:bottom w:val="nil"/>
+              <w:right w:val="nil"/>
+            </w:tcBorders>
+            <w:shd w:val="clear" w:color="auto" w:fill="auto"/>
+            <w:noWrap/>
+            <w:vAlign w:val="center"/>
+            <w:hideMark/>
+          </w:tcPr>
+          <w:p>
+            <w:pPr>
+              <w:spacing w:after="0" w:line="240" w:lineRule="auto"/>
+              <w:jc w:val="right"/>
+              <w:rPr>
+                <w:rFonts w:ascii="Calibri" w:eastAsia="Times New Roman" w:hAnsi="Calibri" w:cs="Times New Roman"/>
+                <w:color w:val="000000"/>
+                <w:lang w:eastAsia="en-CA"/>
+              </w:rPr>
+            </w:pPr>
+            <w:r>
+              <w:rPr>
+                <w:rFonts w:ascii="Calibri" w:eastAsia="Times New Roman" w:hAnsi="Calibri" w:cs="Times New Roman"/>
+                <w:color w:val="000000"/>
+                <w:lang w:eastAsia="en-CA"/>
+              </w:rPr>
+              <w:t>500</w:t>
+            </w:r>
+          </w:p>
+        </w:tc>
+        <w:tc>
+          <w:tcPr>
+            <w:tcW w:w="960" w:type="dxa"/>
+            <w:tcBorders>
+              <w:top w:val="nil"/>
+              <w:left w:val="nil"/>
+              <w:bottom w:val="nil"/>
+              <w:right w:val="nil"/>
+            </w:tcBorders>
+            <w:shd w:val="clear" w:color="auto" w:fill="auto"/>
+            <w:noWrap/>
+            <w:vAlign w:val="center"/>
+            <w:hideMark/>
+          </w:tcPr>
+          <w:p>
+            <w:pPr>
+              <w:spacing w:after="0" w:line="240" w:lineRule="auto"/>
+              <w:jc w:val="right"/>
+              <w:rPr>
+                <w:rFonts w:ascii="Calibri" w:eastAsia="Times New Roman" w:hAnsi="Calibri" w:cs="Times New Roman"/>
+                <w:color w:val="000000"/>
+                <w:lang w:eastAsia="en-CA"/>
+              </w:rPr>
+            </w:pPr>
+            <w:r>
+              <w:rPr>
+                <w:rFonts w:ascii="Calibri" w:eastAsia="Times New Roman" w:hAnsi="Calibri" w:cs="Times New Roman"/>
+                <w:color w:val="000000"/>
+                <w:lang w:eastAsia="en-CA"/>
+              </w:rPr>
+              <w:t>0.00067</w:t>
+            </w:r>
+          </w:p>
+        </w:tc>
+      </w:tr>
+      <w:tr>
+        <w:trPr>
+          <w:trHeight w:val="300"/>
+        </w:trPr>
+        <w:tc>
+          <w:tcPr>
+            <w:tcW w:w="960" w:type="dxa"/>
+            <w:tcBorders>
+              <w:top w:val="nil"/>
+              <w:left w:val="nil"/>
+              <w:bottom w:val="nil"/>
+              <w:right w:val="nil"/>
+            </w:tcBorders>
+            <w:shd w:val="clear" w:color="auto" w:fill="auto"/>
+            <w:noWrap/>
+            <w:vAlign w:val="center"/>
+            <w:hideMark/>
+          </w:tcPr>
+          <w:p>
+            <w:pPr>
+              <w:spacing w:after="0" w:line="240" w:lineRule="auto"/>
+              <w:jc w:val="right"/>
+              <w:rPr>
+                <w:rFonts w:ascii="Calibri" w:eastAsia="Times New Roman" w:hAnsi="Calibri" w:cs="Times New Roman"/>
+                <w:color w:val="000000"/>
+                <w:lang w:eastAsia="en-CA"/>
+              </w:rPr>
+            </w:pPr>
+            <w:r>
+              <w:rPr>
+                <w:rFonts w:ascii="Calibri" w:eastAsia="Times New Roman" w:hAnsi="Calibri" w:cs="Times New Roman"/>
+                <w:color w:val="000000"/>
+                <w:lang w:eastAsia="en-CA"/>
+              </w:rPr>
+              <w:t>1000</w:t>
+            </w:r>
+          </w:p>
+        </w:tc>
+        <w:tc>
+          <w:tcPr>
+            <w:tcW w:w="960" w:type="dxa"/>
+            <w:tcBorders>
+              <w:top w:val="nil"/>
+              <w:left w:val="nil"/>
+              <w:bottom w:val="nil"/>
+              <w:right w:val="nil"/>
+            </w:tcBorders>
+            <w:shd w:val="clear" w:color="auto" w:fill="auto"/>
+            <w:noWrap/>
+            <w:vAlign w:val="center"/>
+            <w:hideMark/>
+          </w:tcPr>
+          <w:p>
+            <w:pPr>
+              <w:spacing w:after="0" w:line="240" w:lineRule="auto"/>
+              <w:jc w:val="right"/>
+              <w:rPr>
+                <w:rFonts w:ascii="Calibri" w:eastAsia="Times New Roman" w:hAnsi="Calibri" w:cs="Times New Roman"/>
+                <w:color w:val="000000"/>
+                <w:lang w:eastAsia="en-CA"/>
+              </w:rPr>
+            </w:pPr>
+            <w:r>
+              <w:rPr>
+                <w:rFonts w:ascii="Calibri" w:eastAsia="Times New Roman" w:hAnsi="Calibri" w:cs="Times New Roman"/>
+                <w:color w:val="000000"/>
+                <w:lang w:eastAsia="en-CA"/>
+              </w:rPr>
+              <w:t>0.002706</w:t>
+            </w:r>
+          </w:p>
+        </w:tc>
+      </w:tr>
+      <w:tr>
+        <w:trPr>
+          <w:trHeight w:val="300"/>
+        </w:trPr>
+        <w:tc>
+          <w:tcPr>
+            <w:tcW w:w="960" w:type="dxa"/>
+            <w:tcBorders>
+              <w:top w:val="nil"/>
+              <w:left w:val="nil"/>
+              <w:bottom w:val="nil"/>
+              <w:right w:val="nil"/>
+            </w:tcBorders>
+            <w:shd w:val="clear" w:color="auto" w:fill="auto"/>
+            <w:noWrap/>
+            <w:vAlign w:val="center"/>
+            <w:hideMark/>
+          </w:tcPr>
+          <w:p>
+            <w:pPr>
+              <w:spacing w:after="0" w:line="240" w:lineRule="auto"/>
+              <w:jc w:val="right"/>
+              <w:rPr>
+                <w:rFonts w:ascii="Calibri" w:eastAsia="Times New Roman" w:hAnsi="Calibri" w:cs="Times New Roman"/>
+                <w:color w:val="000000"/>
+                <w:lang w:eastAsia="en-CA"/>
+              </w:rPr>
+            </w:pPr>
+            <w:r>
+              <w:rPr>
+                <w:rFonts w:ascii="Calibri" w:eastAsia="Times New Roman" w:hAnsi="Calibri" w:cs="Times New Roman"/>
+                <w:color w:val="000000"/>
+                <w:lang w:eastAsia="en-CA"/>
+              </w:rPr>
+              <w:t>2000</w:t>
+            </w:r>
+          </w:p>
+        </w:tc>
+        <w:tc>
+          <w:tcPr>
+            <w:tcW w:w="960" w:type="dxa"/>
+            <w:tcBorders>
+              <w:top w:val="nil"/>
+              <w:left w:val="nil"/>
+              <w:bottom w:val="nil"/>
+              <w:right w:val="nil"/>
+            </w:tcBorders>
+            <w:shd w:val="clear" w:color="auto" w:fill="auto"/>
+            <w:noWrap/>
+            <w:vAlign w:val="center"/>
+            <w:hideMark/>
+          </w:tcPr>
+          <w:p>
+            <w:pPr>
+              <w:spacing w:after="0" w:line="240" w:lineRule="auto"/>
+              <w:jc w:val="right"/>
+              <w:rPr>
+                <w:rFonts w:ascii="Calibri" w:eastAsia="Times New Roman" w:hAnsi="Calibri" w:cs="Times New Roman"/>
+                <w:color w:val="000000"/>
+                <w:lang w:eastAsia="en-CA"/>
+              </w:rPr>
+            </w:pPr>
+            <w:r>
+              <w:rPr>
+                <w:rFonts w:ascii="Calibri" w:eastAsia="Times New Roman" w:hAnsi="Calibri" w:cs="Times New Roman"/>
+                <w:color w:val="000000"/>
+                <w:lang w:eastAsia="en-CA"/>
+              </w:rPr>
+              <w:t>0.008759</w:t>
+            </w:r>
+          </w:p>
+        </w:tc>
+      </w:tr>
+      <w:tr>
+        <w:trPr>
+          <w:trHeight w:val="300"/>
+        </w:trPr>
+        <w:tc>
+          <w:tcPr>
+            <w:tcW w:w="960" w:type="dxa"/>
+            <w:tcBorders>
+              <w:top w:val="nil"/>
+              <w:left w:val="nil"/>
+              <w:bottom w:val="nil"/>
+              <w:right w:val="nil"/>
+            </w:tcBorders>
+            <w:shd w:val="clear" w:color="auto" w:fill="auto"/>
+            <w:noWrap/>
+            <w:vAlign w:val="center"/>
+            <w:hideMark/>
+          </w:tcPr>
+          <w:p>
+            <w:pPr>
+              <w:spacing w:after="0" w:line="240" w:lineRule="auto"/>
+              <w:jc w:val="right"/>
+              <w:rPr>
+                <w:rFonts w:ascii="Calibri" w:eastAsia="Times New Roman" w:hAnsi="Calibri" w:cs="Times New Roman"/>
+                <w:color w:val="000000"/>
+                <w:lang w:eastAsia="en-CA"/>
+              </w:rPr>
+            </w:pPr>
+            <w:r>
+              <w:rPr>
+                <w:rFonts w:ascii="Calibri" w:eastAsia="Times New Roman" w:hAnsi="Calibri" w:cs="Times New Roman"/>
+                <w:color w:val="000000"/>
+                <w:lang w:eastAsia="en-CA"/>
+              </w:rPr>
+              <w:t>4000</w:t>
+            </w:r>
+          </w:p>
+        </w:tc>
+        <w:tc>
+          <w:tcPr>
+            <w:tcW w:w="960" w:type="dxa"/>
+            <w:tcBorders>
+              <w:top w:val="nil"/>
+              <w:left w:val="nil"/>
+              <w:bottom w:val="nil"/>
+              <w:right w:val="nil"/>
+            </w:tcBorders>
+            <w:shd w:val="clear" w:color="auto" w:fill="auto"/>
+            <w:noWrap/>
+            <w:vAlign w:val="bottom"/>
+            <w:hideMark/>
+          </w:tcPr>
+          <w:p>
+            <w:pPr>
+              <w:spacing w:after="0" w:line="240" w:lineRule="auto"/>
+              <w:jc w:val="right"/>
+              <w:rPr>
+                <w:rFonts w:ascii="Calibri" w:eastAsia="Times New Roman" w:hAnsi="Calibri" w:cs="Times New Roman"/>
+                <w:color w:val="000000"/>
+                <w:lang w:eastAsia="en-CA"/>
+              </w:rPr>
+            </w:pPr>
+            <w:r>
+              <w:rPr>
+                <w:rFonts w:ascii="Calibri" w:eastAsia="Times New Roman" w:hAnsi="Calibri" w:cs="Times New Roman"/>
+                <w:color w:val="000000"/>
+                <w:lang w:eastAsia="en-CA"/>
+              </w:rPr>
+              <w:t>0.029658</w:t>
+            </w:r>
+          </w:p>
+        </w:tc>
+      </w:tr>
+      <w:tr>
+        <w:trPr>
+          <w:trHeight w:val="300"/>
+        </w:trPr>
+        <w:tc>
+          <w:tcPr>
+            <w:tcW w:w="960" w:type="dxa"/>
+            <w:tcBorders>
+              <w:top w:val="nil"/>
+              <w:left w:val="nil"/>
+              <w:bottom w:val="nil"/>
+              <w:right w:val="nil"/>
+            </w:tcBorders>
+            <w:shd w:val="clear" w:color="auto" w:fill="auto"/>
+            <w:noWrap/>
+            <w:vAlign w:val="center"/>
+            <w:hideMark/>
+          </w:tcPr>
+          <w:p>
+            <w:pPr>
+              <w:spacing w:after="0" w:line="240" w:lineRule="auto"/>
+              <w:jc w:val="right"/>
+              <w:rPr>
+                <w:rFonts w:ascii="Calibri" w:eastAsia="Times New Roman" w:hAnsi="Calibri" w:cs="Times New Roman"/>
+                <w:color w:val="000000"/>
+                <w:lang w:eastAsia="en-CA"/>
+              </w:rPr>
+            </w:pPr>
+            <w:r>
+              <w:rPr>
+                <w:rFonts w:ascii="Calibri" w:eastAsia="Times New Roman" w:hAnsi="Calibri" w:cs="Times New Roman"/>
+                <w:color w:val="000000"/>
+                <w:lang w:eastAsia="en-CA"/>
+              </w:rPr>
+              <w:t>8000</w:t>
+            </w:r>
+          </w:p>
+        </w:tc>
+        <w:tc>
+          <w:tcPr>
+            <w:tcW w:w="960" w:type="dxa"/>
+            <w:tcBorders>
+              <w:top w:val="nil"/>
+              <w:left w:val="nil"/>
+              <w:bottom w:val="nil"/>
+              <w:right w:val="nil"/>
+            </w:tcBorders>
+            <w:shd w:val="clear" w:color="auto" w:fill="auto"/>
+            <w:noWrap/>
+            <w:vAlign w:val="bottom"/>
+            <w:hideMark/>
+          </w:tcPr>
+          <w:p>
+            <w:pPr>
+              <w:spacing w:after="0" w:line="240" w:lineRule="auto"/>
+              <w:jc w:val="right"/>
+              <w:rPr>
+                <w:rFonts w:ascii="Calibri" w:eastAsia="Times New Roman" w:hAnsi="Calibri" w:cs="Times New Roman"/>
+                <w:color w:val="000000"/>
+                <w:lang w:eastAsia="en-CA"/>
+              </w:rPr>
+            </w:pPr>
+            <w:r>
+              <w:rPr>
+                <w:rFonts w:ascii="Calibri" w:eastAsia="Times New Roman" w:hAnsi="Calibri" w:cs="Times New Roman"/>
+                <w:color w:val="000000"/>
+                <w:lang w:eastAsia="en-CA"/>
+              </w:rPr>
+              <w:t>0.09584</w:t>
+            </w:r>
+          </w:p>
+        </w:tc>
+      </w:tr>
+    </w:tbl>
+    <w:p/>
+    <w:p/>
+    <w:p/>
+    <w:p>
+      <w:r>
+        <w:t xml:space="preserve">Where x is the number of entries and f(x) is the runtime. Please note the runtime is only measuring the algorithm time. Other stuff such as extracting the primary keys and printing them out is not calculated. I put the data into an excel project and generated a graph. Then I used the </w:t>
+      </w:r>
+      <w:proofErr w:type="spellStart"/>
+      <w:r>
+        <w:rPr>
+          <w:b/>
+        </w:rPr>
+        <w:t>trendline</w:t>
+      </w:r>
+      <w:proofErr w:type="spellEnd"/>
+      <w:r>
+        <w:t xml:space="preserve"> function to generate an equation that matches the data points as accurate as possible.</w:t>
+      </w:r>
+    </w:p>
+    <w:p>
+      <w:r>
+        <w:t>c)</w:t>
+      </w:r>
+    </w:p>
+    <w:tbl>
+      <w:tblPr>
+        <w:tblStyle w:val="TableGrid"/>
+        <w:tblW w:w="0" w:type="auto"/>
+        <w:tblLook w:val="04A0" w:firstRow="1" w:lastRow="0" w:firstColumn="1" w:lastColumn="0" w:noHBand="0" w:noVBand="1"/>
+      </w:tblPr>
+      <w:tblGrid>
+        <w:gridCol w:w="3116"/>
+        <w:gridCol w:w="3117"/>
+        <w:gridCol w:w="3117"/>
+      </w:tblGrid>
+      <w:tr>
+        <w:tc>
+          <w:tcPr>
+            <w:tcW w:w="3116" w:type="dxa"/>
+          </w:tcPr>
+          <w:p>
+            <w:r>
+              <w:t>Algorithm</w:t>
+            </w:r>
+          </w:p>
+        </w:tc>
+        <w:tc>
+          <w:tcPr>
+            <w:tcW w:w="3117" w:type="dxa"/>
+          </w:tcPr>
+          <w:p>
+            <w:r>
+              <w:t>Growth Function</w:t>
+            </w:r>
+          </w:p>
+        </w:tc>
+        <w:tc>
+          <w:tcPr>
+            <w:tcW w:w="3117" w:type="dxa"/>
+          </w:tcPr>
+          <w:p>
+            <w:r>
+              <w:t>Constant</w:t>
+            </w:r>
+          </w:p>
+        </w:tc>
+      </w:tr>
+      <w:tr>
+        <w:tc>
+          <w:tcPr>
+            <w:tcW w:w="3116" w:type="dxa"/>
+          </w:tcPr>
+          <w:p>
+            <w:r>
+              <w:t>Insertion Sort</w:t>
+            </w:r>
+          </w:p>
+        </w:tc>
+        <w:tc>
+          <w:tcPr>
+            <w:tcW w:w="3117" w:type="dxa"/>
+          </w:tcPr>
+          <w:p>
+            <w:r>
+              <w:t>y = 1E-10</w:t>
+            </w:r>
+            <w:r>
+              <w:rPr>
+                <w:lang w:val="en-US"/>
+              </w:rPr>
+              <w:t>x</w:t>
+            </w:r>
+            <w:r>
+              <w:rPr>
+                <w:vertAlign w:val="superscript"/>
+                <w:lang w:val="en-US"/>
+              </w:rPr>
+              <w:t>2</w:t>
+            </w:r>
+            <w:r>
+              <w:t>+ 5E-07x - 2E-05</w:t>
+            </w:r>
+          </w:p>
+        </w:tc>
+        <w:tc>
+          <w:tcPr>
+            <w:tcW w:w="3117" w:type="dxa"/>
+          </w:tcPr>
+          <w:p>
+            <w:r>
+              <w:t>+</w:t>
+            </w:r>
+            <w:r>
+              <w:t xml:space="preserve"> </w:t>
+            </w:r>
+            <w:r>
+              <w:t>1E-10</w:t>
+            </w:r>
+          </w:p>
+        </w:tc>
+      </w:tr>
+      <w:tr>
+        <w:tc>
+          <w:tcPr>
+            <w:tcW w:w="3116" w:type="dxa"/>
+          </w:tcPr>
+          <w:p>
+            <w:r>
+              <w:t>Merge Sort</w:t>
+            </w:r>
+          </w:p>
+        </w:tc>
+        <w:tc>
+          <w:tcPr>
+            <w:tcW w:w="3117" w:type="dxa"/>
+          </w:tcPr>
+          <w:p>
+            <w:r>
+              <w:rPr>
+                <w:lang w:val="en-US"/>
+              </w:rPr>
+              <w:t xml:space="preserve">y = </w:t>
+            </w:r>
+            <w:r>
+              <w:rPr>
+                <w:lang w:val="en-US"/>
+              </w:rPr>
+              <w:t>2E-08</w:t>
+            </w:r>
+            <w:r>
+              <w:rPr>
+                <w:lang w:val="en-US"/>
+              </w:rPr>
+              <w:t>x</w:t>
+            </w:r>
+            <w:r>
+              <w:rPr>
+                <w:lang w:val="en-US"/>
+              </w:rPr>
+              <w:t>ln(x) + 2E-07</w:t>
+            </w:r>
+          </w:p>
+        </w:tc>
+        <w:tc>
+          <w:tcPr>
+            <w:tcW w:w="3117" w:type="dxa"/>
+          </w:tcPr>
+          <w:p>
+            <w:r>
+              <w:rPr>
+                <w:lang w:val="en-US"/>
+              </w:rPr>
+              <w:t>+</w:t>
+            </w:r>
+            <w:r>
+              <w:rPr>
+                <w:lang w:val="en-US"/>
+              </w:rPr>
+              <w:t xml:space="preserve"> </w:t>
+            </w:r>
+            <w:r>
+              <w:rPr>
+                <w:lang w:val="en-US"/>
+              </w:rPr>
+              <w:t>2</w:t>
+            </w:r>
+            <w:r>
+              <w:rPr>
+                <w:lang w:val="en-US"/>
+              </w:rPr>
+              <w:t>E-08</w:t>
+            </w:r>
+          </w:p>
+        </w:tc>
+      </w:tr>
+      <w:tr>
+        <w:tc>
+          <w:tcPr>
+            <w:tcW w:w="3116" w:type="dxa"/>
+          </w:tcPr>
+          <w:p>
+            <w:r>
+              <w:t>Bubble Sort</w:t>
+            </w:r>
+          </w:p>
+        </w:tc>
+        <w:tc>
+          <w:tcPr>
+            <w:tcW w:w="3117" w:type="dxa"/>
+          </w:tcPr>
+          <w:p>
+            <w:r>
+              <w:rPr>
+                <w:lang w:val="en-US"/>
+              </w:rPr>
+              <w:t>y = 1E-09x</w:t>
+            </w:r>
+            <w:r>
+              <w:rPr>
+                <w:vertAlign w:val="superscript"/>
+                <w:lang w:val="en-US"/>
+              </w:rPr>
+              <w:t>2</w:t>
+            </w:r>
+            <w:r>
+              <w:rPr>
+                <w:lang w:val="en-US"/>
+              </w:rPr>
+              <w:t xml:space="preserve"> + 3E-06x - 0.0005</w:t>
+            </w:r>
+          </w:p>
+        </w:tc>
+        <w:tc>
+          <w:tcPr>
+            <w:tcW w:w="3117" w:type="dxa"/>
+          </w:tcPr>
+          <w:p>
+            <w:r>
+              <w:t xml:space="preserve">+ </w:t>
+            </w:r>
+            <w:r>
+              <w:t>1</w:t>
+            </w:r>
+            <w:r>
+              <w:t>E-09</w:t>
+            </w:r>
+          </w:p>
+        </w:tc>
+      </w:tr>
+      <w:tr>
+        <w:tc>
+          <w:tcPr>
+            <w:tcW w:w="3116" w:type="dxa"/>
+          </w:tcPr>
+          <w:p>
+            <w:r>
+              <w:t>Optimized Bubble Sort</w:t>
+            </w:r>
+          </w:p>
+        </w:tc>
+        <w:tc>
+          <w:tcPr>
+            <w:tcW w:w="3117" w:type="dxa"/>
+          </w:tcPr>
+          <w:p>
+            <w:r>
+              <w:t>y = 1E-09x</w:t>
+            </w:r>
+            <w:r>
+              <w:rPr>
+                <w:vertAlign w:val="superscript"/>
+              </w:rPr>
+              <w:t>2</w:t>
+            </w:r>
+            <w:r>
+              <w:t xml:space="preserve"> + 4E-07x - 0.0001</w:t>
+            </w:r>
+          </w:p>
+        </w:tc>
+        <w:tc>
+          <w:tcPr>
+            <w:tcW w:w="3117" w:type="dxa"/>
+          </w:tcPr>
+          <w:p>
+            <w:r>
+              <w:rPr>
+                <w:lang w:val="en-US"/>
+              </w:rPr>
+              <w:t>+</w:t>
+            </w:r>
+            <w:r>
+              <w:rPr>
+                <w:lang w:val="en-US"/>
+              </w:rPr>
+              <w:t xml:space="preserve"> 1E-09</w:t>
+            </w:r>
+          </w:p>
+        </w:tc>
+      </w:tr>
+    </w:tbl>
+    <w:p/>
+    <w:p>
+      <w:r>
+        <w:lastRenderedPageBreak/>
+        <w:t>d)</w:t>
+      </w:r>
+    </w:p>
+    <w:p>
+      <w:r>
+        <w:t xml:space="preserve">For the bubble sort algorithm, a simple optimization can be realized. </w:t>
+      </w:r>
+      <w:r>
+        <w:t>Here are the results:</w:t>
+      </w:r>
+    </w:p>
+    <w:p>
+      <w:r>
+        <w:rPr>
+          <w:noProof/>
+          <w:lang w:eastAsia="en-CA"/>
+        </w:rPr>
+        <w:drawing>
+          <wp:anchor distT="0" distB="0" distL="114300" distR="114300" simplePos="0" relativeHeight="251659264" behindDoc="0" locked="0" layoutInCell="1" allowOverlap="1">
+            <wp:simplePos x="0" y="0"/>
+            <wp:positionH relativeFrom="column">
+              <wp:posOffset>0</wp:posOffset>
+            </wp:positionH>
+            <wp:positionV relativeFrom="paragraph">
+              <wp:posOffset>1706</wp:posOffset>
+            </wp:positionV>
+            <wp:extent cx="3787254" cy="2470245"/>
+            <wp:effectExtent l="0" t="0" r="3810" b="6350"/>
+            <wp:wrapThrough wrapText="bothSides">
+              <wp:wrapPolygon edited="0">
+                <wp:start x="0" y="0"/>
+                <wp:lineTo x="0" y="21489"/>
+                <wp:lineTo x="21513" y="21489"/>
+                <wp:lineTo x="21513" y="0"/>
+                <wp:lineTo x="0" y="0"/>
+              </wp:wrapPolygon>
+            </wp:wrapThrough>
+            <wp:docPr id="1" name="Chart 1"/>
+            <wp:cNvGraphicFramePr/>
+            <a:graphic xmlns:a="http://schemas.openxmlformats.org/drawingml/2006/main">
+              <a:graphicData uri="http://schemas.openxmlformats.org/drawingml/2006/chart">
+                <c:chart xmlns:c="http://schemas.openxmlformats.org/drawingml/2006/chart" xmlns:r="http://schemas.openxmlformats.org/officeDocument/2006/relationships" r:id="rId6"/>
+              </a:graphicData>
+            </a:graphic>
+            <wp14:sizeRelH relativeFrom="page">
+              <wp14:pctWidth>0</wp14:pctWidth>
+            </wp14:sizeRelH>
+            <wp14:sizeRelV relativeFrom="page">
+              <wp14:pctHeight>0</wp14:pctHeight>
+            </wp14:sizeRelV>
+          </wp:anchor>
+        </w:drawing>
+      </w:r>
+    </w:p>
+    <w:tbl>
+      <w:tblPr>
+        <w:tblW w:w="1920" w:type="dxa"/>
+        <w:tblLook w:val="04A0" w:firstRow="1" w:lastRow="0" w:firstColumn="1" w:lastColumn="0" w:noHBand="0" w:noVBand="1"/>
+      </w:tblPr>
+      <w:tblGrid>
+        <w:gridCol w:w="960"/>
+        <w:gridCol w:w="1053"/>
+      </w:tblGrid>
+      <w:tr>
+        <w:trPr>
+          <w:trHeight w:val="300"/>
+        </w:trPr>
+        <w:tc>
+          <w:tcPr>
+            <w:tcW w:w="960" w:type="dxa"/>
+            <w:tcBorders>
+              <w:top w:val="nil"/>
+              <w:left w:val="nil"/>
+              <w:bottom w:val="nil"/>
+              <w:right w:val="nil"/>
+            </w:tcBorders>
+            <w:shd w:val="clear" w:color="auto" w:fill="auto"/>
+            <w:noWrap/>
+            <w:vAlign w:val="bottom"/>
+            <w:hideMark/>
+          </w:tcPr>
+          <w:p>
+            <w:pPr>
+              <w:spacing w:after="0" w:line="240" w:lineRule="auto"/>
+              <w:jc w:val="center"/>
+              <w:rPr>
+                <w:rFonts w:ascii="Calibri" w:eastAsia="Times New Roman" w:hAnsi="Calibri" w:cs="Times New Roman"/>
+                <w:color w:val="000000"/>
+                <w:lang w:eastAsia="en-CA"/>
+              </w:rPr>
+            </w:pPr>
+            <w:r>
+              <w:rPr>
+                <w:rFonts w:ascii="Calibri" w:eastAsia="Times New Roman" w:hAnsi="Calibri" w:cs="Times New Roman"/>
+                <w:color w:val="000000"/>
+                <w:lang w:eastAsia="en-CA"/>
+              </w:rPr>
+              <w:t>x</w:t>
+            </w:r>
+          </w:p>
+        </w:tc>
+        <w:tc>
+          <w:tcPr>
+            <w:tcW w:w="960" w:type="dxa"/>
+            <w:tcBorders>
+              <w:top w:val="nil"/>
+              <w:left w:val="nil"/>
+              <w:bottom w:val="nil"/>
+              <w:right w:val="nil"/>
+            </w:tcBorders>
+            <w:shd w:val="clear" w:color="auto" w:fill="auto"/>
+            <w:noWrap/>
+            <w:vAlign w:val="bottom"/>
+            <w:hideMark/>
+          </w:tcPr>
+          <w:p>
+            <w:pPr>
+              <w:spacing w:after="0" w:line="240" w:lineRule="auto"/>
+              <w:jc w:val="center"/>
               <w:rPr>
                 <w:rFonts w:ascii="Calibri" w:eastAsia="Times New Roman" w:hAnsi="Calibri" w:cs="Times New Roman"/>
                 <w:color w:val="000000"/>
@@ -1489,6 +1735,225 @@
                 <w:lang w:eastAsia="en-CA"/>
               </w:rPr>
               <w:t>0.001532</w:t>
+            </w:r>
+          </w:p>
+        </w:tc>
+      </w:tr>
+      <w:tr>
+        <w:trPr>
+          <w:trHeight w:val="300"/>
+        </w:trPr>
+        <w:tc>
+          <w:tcPr>
+            <w:tcW w:w="960" w:type="dxa"/>
+            <w:tcBorders>
+              <w:top w:val="nil"/>
+              <w:left w:val="nil"/>
+              <w:bottom w:val="nil"/>
+              <w:right w:val="nil"/>
+            </w:tcBorders>
+            <w:shd w:val="clear" w:color="auto" w:fill="auto"/>
+            <w:noWrap/>
+            <w:vAlign w:val="bottom"/>
+            <w:hideMark/>
+          </w:tcPr>
+          <w:p>
+            <w:pPr>
+              <w:spacing w:after="0" w:line="240" w:lineRule="auto"/>
+              <w:jc w:val="right"/>
+              <w:rPr>
+                <w:rFonts w:ascii="Calibri" w:eastAsia="Times New Roman" w:hAnsi="Calibri" w:cs="Times New Roman"/>
+                <w:color w:val="000000"/>
+                <w:lang w:eastAsia="en-CA"/>
+              </w:rPr>
+            </w:pPr>
+            <w:r>
+              <w:rPr>
+                <w:rFonts w:ascii="Calibri" w:eastAsia="Times New Roman" w:hAnsi="Calibri" w:cs="Times New Roman"/>
+                <w:color w:val="000000"/>
+                <w:lang w:eastAsia="en-CA"/>
+              </w:rPr>
+              <w:t>2000</w:t>
+            </w:r>
+          </w:p>
+        </w:tc>
+        <w:tc>
+          <w:tcPr>
+            <w:tcW w:w="960" w:type="dxa"/>
+            <w:tcBorders>
+              <w:top w:val="nil"/>
+              <w:left w:val="nil"/>
+              <w:bottom w:val="nil"/>
+              <w:right w:val="nil"/>
+            </w:tcBorders>
+            <w:shd w:val="clear" w:color="auto" w:fill="auto"/>
+            <w:noWrap/>
+            <w:vAlign w:val="bottom"/>
+            <w:hideMark/>
+          </w:tcPr>
+          <w:p>
+            <w:pPr>
+              <w:spacing w:after="0" w:line="240" w:lineRule="auto"/>
+              <w:jc w:val="right"/>
+              <w:rPr>
+                <w:rFonts w:ascii="Calibri" w:eastAsia="Times New Roman" w:hAnsi="Calibri" w:cs="Times New Roman"/>
+                <w:color w:val="000000"/>
+                <w:lang w:eastAsia="en-CA"/>
+              </w:rPr>
+            </w:pPr>
+            <w:r>
+              <w:rPr>
+                <w:rFonts w:ascii="Calibri" w:eastAsia="Times New Roman" w:hAnsi="Calibri" w:cs="Times New Roman"/>
+                <w:color w:val="000000"/>
+                <w:lang w:eastAsia="en-CA"/>
+              </w:rPr>
+              <w:t>0.005651</w:t>
+            </w:r>
+          </w:p>
+        </w:tc>
+      </w:tr>
+      <w:tr>
+        <w:trPr>
+          <w:trHeight w:val="300"/>
+        </w:trPr>
+        <w:tc>
+          <w:tcPr>
+            <w:tcW w:w="960" w:type="dxa"/>
+            <w:tcBorders>
+              <w:top w:val="nil"/>
+              <w:left w:val="nil"/>
+              <w:bottom w:val="nil"/>
+              <w:right w:val="nil"/>
+            </w:tcBorders>
+            <w:shd w:val="clear" w:color="auto" w:fill="auto"/>
+            <w:noWrap/>
+            <w:vAlign w:val="bottom"/>
+            <w:hideMark/>
+          </w:tcPr>
+          <w:p>
+            <w:pPr>
+              <w:spacing w:after="0" w:line="240" w:lineRule="auto"/>
+              <w:jc w:val="right"/>
+              <w:rPr>
+                <w:rFonts w:ascii="Calibri" w:eastAsia="Times New Roman" w:hAnsi="Calibri" w:cs="Times New Roman"/>
+                <w:color w:val="000000"/>
+                <w:lang w:eastAsia="en-CA"/>
+              </w:rPr>
+            </w:pPr>
+            <w:r>
+              <w:rPr>
+                <w:rFonts w:ascii="Calibri" w:eastAsia="Times New Roman" w:hAnsi="Calibri" w:cs="Times New Roman"/>
+                <w:color w:val="000000"/>
+                <w:lang w:eastAsia="en-CA"/>
+              </w:rPr>
+              <w:t>4000</w:t>
+            </w:r>
+          </w:p>
+        </w:tc>
+        <w:tc>
+          <w:tcPr>
+            <w:tcW w:w="960" w:type="dxa"/>
+            <w:tcBorders>
+              <w:top w:val="nil"/>
+              <w:left w:val="nil"/>
+              <w:bottom w:val="nil"/>
+              <w:right w:val="nil"/>
+            </w:tcBorders>
+            <w:shd w:val="clear" w:color="auto" w:fill="auto"/>
+            <w:noWrap/>
+            <w:vAlign w:val="bottom"/>
+            <w:hideMark/>
+          </w:tcPr>
+          <w:p>
+            <w:pPr>
+              <w:spacing w:after="0" w:line="240" w:lineRule="auto"/>
+              <w:jc w:val="right"/>
+              <w:rPr>
+                <w:rFonts w:ascii="Calibri" w:eastAsia="Times New Roman" w:hAnsi="Calibri" w:cs="Times New Roman"/>
+                <w:color w:val="000000"/>
+                <w:lang w:eastAsia="en-CA"/>
+              </w:rPr>
+            </w:pPr>
+            <w:r>
+              <w:rPr>
+                <w:rFonts w:ascii="Calibri" w:eastAsia="Times New Roman" w:hAnsi="Calibri" w:cs="Times New Roman"/>
+                <w:color w:val="000000"/>
+                <w:lang w:eastAsia="en-CA"/>
+              </w:rPr>
+              <w:t>0.024256</w:t>
+            </w:r>
+          </w:p>
+        </w:tc>
+      </w:tr>
+      <w:tr>
+        <w:trPr>
+          <w:trHeight w:val="300"/>
+        </w:trPr>
+        <w:tc>
+          <w:tcPr>
+            <w:tcW w:w="960" w:type="dxa"/>
+            <w:tcBorders>
+              <w:top w:val="nil"/>
+              <w:left w:val="nil"/>
+              <w:bottom w:val="nil"/>
+              <w:right w:val="nil"/>
+            </w:tcBorders>
+            <w:shd w:val="clear" w:color="auto" w:fill="auto"/>
+            <w:noWrap/>
+            <w:vAlign w:val="bottom"/>
+            <w:hideMark/>
+          </w:tcPr>
+          <w:p>
+            <w:pPr>
+              <w:spacing w:after="0" w:line="240" w:lineRule="auto"/>
+              <w:jc w:val="right"/>
+              <w:rPr>
+                <w:rFonts w:ascii="Calibri" w:eastAsia="Times New Roman" w:hAnsi="Calibri" w:cs="Times New Roman"/>
+                <w:color w:val="000000"/>
+                <w:lang w:eastAsia="en-CA"/>
+              </w:rPr>
+            </w:pPr>
+            <w:r>
+              <w:rPr>
+                <w:rFonts w:ascii="Calibri" w:eastAsia="Times New Roman" w:hAnsi="Calibri" w:cs="Times New Roman"/>
+                <w:color w:val="000000"/>
+                <w:lang w:eastAsia="en-CA"/>
+              </w:rPr>
+              <w:t>8000</w:t>
+            </w:r>
+          </w:p>
+        </w:tc>
+        <w:tc>
+          <w:tcPr>
+            <w:tcW w:w="960" w:type="dxa"/>
+            <w:tcBorders>
+              <w:top w:val="nil"/>
+              <w:left w:val="nil"/>
+              <w:bottom w:val="nil"/>
+              <w:right w:val="nil"/>
+            </w:tcBorders>
+            <w:shd w:val="clear" w:color="auto" w:fill="auto"/>
+            <w:noWrap/>
+            <w:vAlign w:val="bottom"/>
+            <w:hideMark/>
+          </w:tcPr>
+          <w:p>
+            <w:pPr>
+              <w:spacing w:after="0" w:line="240" w:lineRule="auto"/>
+              <w:jc w:val="right"/>
+              <w:rPr>
+                <w:rFonts w:ascii="Calibri" w:eastAsia="Times New Roman" w:hAnsi="Calibri" w:cs="Times New Roman"/>
+                <w:color w:val="000000"/>
+                <w:lang w:eastAsia="en-CA"/>
+              </w:rPr>
+            </w:pPr>
+            <w:r>
+              <w:rPr>
+                <w:rFonts w:ascii="Calibri" w:eastAsia="Times New Roman" w:hAnsi="Calibri" w:cs="Times New Roman"/>
+                <w:color w:val="000000"/>
+                <w:lang w:eastAsia="en-CA"/>
+              </w:rPr>
+              <w:t>0.091932</w:t>
             </w:r>
           </w:p>
         </w:tc>
@@ -1582,9 +2047,13 @@
         </w:drawing>
       </w:r>
     </w:p>
-    <w:p/>
     <w:p>
-      <w:r>
+      <w:bookmarkStart w:id="0" w:name="_GoBack"/>
+      <w:bookmarkEnd w:id="0"/>
+    </w:p>
+    <w:p>
+      <w:r>
+        <w:lastRenderedPageBreak/>
         <w:t>Before this optimization, the code would have ran until variable ‘</w:t>
       </w:r>
       <w:proofErr w:type="spellStart"/>
@@ -1674,12 +2143,7 @@
       </w:r>
       <w:proofErr w:type="gramEnd"/>
       <w:r>
-        <w:t xml:space="preserve"> variable is chec</w:t>
-      </w:r>
-      <w:bookmarkStart w:id="0" w:name="_GoBack"/>
-      <w:bookmarkEnd w:id="0"/>
-      <w:r>
-        <w:t>ked</w:t>
+        <w:t xml:space="preserve"> variable is checked</w:t>
       </w:r>
       <w:r>
         <w:t>, and if it's still false, no swaps we</w:t>
@@ -1688,7 +2152,6 @@
         <w:t xml:space="preserve">re made so the array is sorted. </w:t>
       </w:r>
     </w:p>
-    <w:p/>
     <w:sectPr>
       <w:pgSz w:w="12240" w:h="15840"/>
       <w:pgMar w:top="1440" w:right="1440" w:bottom="1440" w:left="1440" w:header="708" w:footer="708" w:gutter="0"/>
@@ -1880,6 +2343,230 @@
     </w:lvl>
   </w:abstractNum>
   <w:abstractNum w:abstractNumId="2">
+    <w:nsid w:val="52BD5A14"/>
+    <w:multiLevelType w:val="hybridMultilevel"/>
+    <w:tmpl w:val="95683438"/>
+    <w:lvl w:ilvl="0" w:tplc="DA5A643A">
+      <w:numFmt w:val="bullet"/>
+      <w:lvlText w:val="-"/>
+      <w:lvlJc w:val="left"/>
+      <w:pPr>
+        <w:ind w:left="720" w:hanging="360"/>
+      </w:pPr>
+      <w:rPr>
+        <w:rFonts w:ascii="Calibri" w:eastAsiaTheme="minorHAnsi" w:hAnsi="Calibri" w:cstheme="minorBidi" w:hint="default"/>
+      </w:rPr>
+    </w:lvl>
+    <w:lvl w:ilvl="1" w:tplc="10090003" w:tentative="1">
+      <w:start w:val="1"/>
+      <w:numFmt w:val="bullet"/>
+      <w:lvlText w:val="o"/>
+      <w:lvlJc w:val="left"/>
+      <w:pPr>
+        <w:ind w:left="1440" w:hanging="360"/>
+      </w:pPr>
+      <w:rPr>
+        <w:rFonts w:ascii="Courier New" w:hAnsi="Courier New" w:cs="Courier New" w:hint="default"/>
+      </w:rPr>
+    </w:lvl>
+    <w:lvl w:ilvl="2" w:tplc="10090005" w:tentative="1">
+      <w:start w:val="1"/>
+      <w:numFmt w:val="bullet"/>
+      <w:lvlText w:val=""/>
+      <w:lvlJc w:val="left"/>
+      <w:pPr>
+        <w:ind w:left="2160" w:hanging="360"/>
+      </w:pPr>
+      <w:rPr>
+        <w:rFonts w:ascii="Wingdings" w:hAnsi="Wingdings" w:hint="default"/>
+      </w:rPr>
+    </w:lvl>
+    <w:lvl w:ilvl="3" w:tplc="10090001" w:tentative="1">
+      <w:start w:val="1"/>
+      <w:numFmt w:val="bullet"/>
+      <w:lvlText w:val=""/>
+      <w:lvlJc w:val="left"/>
+      <w:pPr>
+        <w:ind w:left="2880" w:hanging="360"/>
+      </w:pPr>
+      <w:rPr>
+        <w:rFonts w:ascii="Symbol" w:hAnsi="Symbol" w:hint="default"/>
+      </w:rPr>
+    </w:lvl>
+    <w:lvl w:ilvl="4" w:tplc="10090003" w:tentative="1">
+      <w:start w:val="1"/>
+      <w:numFmt w:val="bullet"/>
+      <w:lvlText w:val="o"/>
+      <w:lvlJc w:val="left"/>
+      <w:pPr>
+        <w:ind w:left="3600" w:hanging="360"/>
+      </w:pPr>
+      <w:rPr>
+        <w:rFonts w:ascii="Courier New" w:hAnsi="Courier New" w:cs="Courier New" w:hint="default"/>
+      </w:rPr>
+    </w:lvl>
+    <w:lvl w:ilvl="5" w:tplc="10090005" w:tentative="1">
+      <w:start w:val="1"/>
+      <w:numFmt w:val="bullet"/>
+      <w:lvlText w:val=""/>
+      <w:lvlJc w:val="left"/>
+      <w:pPr>
+        <w:ind w:left="4320" w:hanging="360"/>
+      </w:pPr>
+      <w:rPr>
+        <w:rFonts w:ascii="Wingdings" w:hAnsi="Wingdings" w:hint="default"/>
+      </w:rPr>
+    </w:lvl>
+    <w:lvl w:ilvl="6" w:tplc="10090001" w:tentative="1">
+      <w:start w:val="1"/>
+      <w:numFmt w:val="bullet"/>
+      <w:lvlText w:val=""/>
+      <w:lvlJc w:val="left"/>
+      <w:pPr>
+        <w:ind w:left="5040" w:hanging="360"/>
+      </w:pPr>
+      <w:rPr>
+        <w:rFonts w:ascii="Symbol" w:hAnsi="Symbol" w:hint="default"/>
+      </w:rPr>
+    </w:lvl>
+    <w:lvl w:ilvl="7" w:tplc="10090003" w:tentative="1">
+      <w:start w:val="1"/>
+      <w:numFmt w:val="bullet"/>
+      <w:lvlText w:val="o"/>
+      <w:lvlJc w:val="left"/>
+      <w:pPr>
+        <w:ind w:left="5760" w:hanging="360"/>
+      </w:pPr>
+      <w:rPr>
+        <w:rFonts w:ascii="Courier New" w:hAnsi="Courier New" w:cs="Courier New" w:hint="default"/>
+      </w:rPr>
+    </w:lvl>
+    <w:lvl w:ilvl="8" w:tplc="10090005" w:tentative="1">
+      <w:start w:val="1"/>
+      <w:numFmt w:val="bullet"/>
+      <w:lvlText w:val=""/>
+      <w:lvlJc w:val="left"/>
+      <w:pPr>
+        <w:ind w:left="6480" w:hanging="360"/>
+      </w:pPr>
+      <w:rPr>
+        <w:rFonts w:ascii="Wingdings" w:hAnsi="Wingdings" w:hint="default"/>
+      </w:rPr>
+    </w:lvl>
+  </w:abstractNum>
+  <w:abstractNum w:abstractNumId="3">
+    <w:nsid w:val="626C1DEA"/>
+    <w:multiLevelType w:val="hybridMultilevel"/>
+    <w:tmpl w:val="217C1A04"/>
+    <w:lvl w:ilvl="0" w:tplc="67F8F9BA">
+      <w:numFmt w:val="bullet"/>
+      <w:lvlText w:val="-"/>
+      <w:lvlJc w:val="left"/>
+      <w:pPr>
+        <w:ind w:left="720" w:hanging="360"/>
+      </w:pPr>
+      <w:rPr>
+        <w:rFonts w:ascii="Calibri" w:eastAsiaTheme="minorHAnsi" w:hAnsi="Calibri" w:cstheme="minorBidi" w:hint="default"/>
+      </w:rPr>
+    </w:lvl>
+    <w:lvl w:ilvl="1" w:tplc="10090003" w:tentative="1">
+      <w:start w:val="1"/>
+      <w:numFmt w:val="bullet"/>
+      <w:lvlText w:val="o"/>
+      <w:lvlJc w:val="left"/>
+      <w:pPr>
+        <w:ind w:left="1440" w:hanging="360"/>
+      </w:pPr>
+      <w:rPr>
+        <w:rFonts w:ascii="Courier New" w:hAnsi="Courier New" w:cs="Courier New" w:hint="default"/>
+      </w:rPr>
+    </w:lvl>
+    <w:lvl w:ilvl="2" w:tplc="10090005" w:tentative="1">
+      <w:start w:val="1"/>
+      <w:numFmt w:val="bullet"/>
+      <w:lvlText w:val=""/>
+      <w:lvlJc w:val="left"/>
+      <w:pPr>
+        <w:ind w:left="2160" w:hanging="360"/>
+      </w:pPr>
+      <w:rPr>
+        <w:rFonts w:ascii="Wingdings" w:hAnsi="Wingdings" w:hint="default"/>
+      </w:rPr>
+    </w:lvl>
+    <w:lvl w:ilvl="3" w:tplc="10090001" w:tentative="1">
+      <w:start w:val="1"/>
+      <w:numFmt w:val="bullet"/>
+      <w:lvlText w:val=""/>
+      <w:lvlJc w:val="left"/>
+      <w:pPr>
+        <w:ind w:left="2880" w:hanging="360"/>
+      </w:pPr>
+      <w:rPr>
+        <w:rFonts w:ascii="Symbol" w:hAnsi="Symbol" w:hint="default"/>
+      </w:rPr>
+    </w:lvl>
+    <w:lvl w:ilvl="4" w:tplc="10090003" w:tentative="1">
+      <w:start w:val="1"/>
+      <w:numFmt w:val="bullet"/>
+      <w:lvlText w:val="o"/>
+      <w:lvlJc w:val="left"/>
+      <w:pPr>
+        <w:ind w:left="3600" w:hanging="360"/>
+      </w:pPr>
+      <w:rPr>
+        <w:rFonts w:ascii="Courier New" w:hAnsi="Courier New" w:cs="Courier New" w:hint="default"/>
+      </w:rPr>
+    </w:lvl>
+    <w:lvl w:ilvl="5" w:tplc="10090005" w:tentative="1">
+      <w:start w:val="1"/>
+      <w:numFmt w:val="bullet"/>
+      <w:lvlText w:val=""/>
+      <w:lvlJc w:val="left"/>
+      <w:pPr>
+        <w:ind w:left="4320" w:hanging="360"/>
+      </w:pPr>
+      <w:rPr>
+        <w:rFonts w:ascii="Wingdings" w:hAnsi="Wingdings" w:hint="default"/>
+      </w:rPr>
+    </w:lvl>
+    <w:lvl w:ilvl="6" w:tplc="10090001" w:tentative="1">
+      <w:start w:val="1"/>
+      <w:numFmt w:val="bullet"/>
+      <w:lvlText w:val=""/>
+      <w:lvlJc w:val="left"/>
+      <w:pPr>
+        <w:ind w:left="5040" w:hanging="360"/>
+      </w:pPr>
+      <w:rPr>
+        <w:rFonts w:ascii="Symbol" w:hAnsi="Symbol" w:hint="default"/>
+      </w:rPr>
+    </w:lvl>
+    <w:lvl w:ilvl="7" w:tplc="10090003" w:tentative="1">
+      <w:start w:val="1"/>
+      <w:numFmt w:val="bullet"/>
+      <w:lvlText w:val="o"/>
+      <w:lvlJc w:val="left"/>
+      <w:pPr>
+        <w:ind w:left="5760" w:hanging="360"/>
+      </w:pPr>
+      <w:rPr>
+        <w:rFonts w:ascii="Courier New" w:hAnsi="Courier New" w:cs="Courier New" w:hint="default"/>
+      </w:rPr>
+    </w:lvl>
+    <w:lvl w:ilvl="8" w:tplc="10090005" w:tentative="1">
+      <w:start w:val="1"/>
+      <w:numFmt w:val="bullet"/>
+      <w:lvlText w:val=""/>
+      <w:lvlJc w:val="left"/>
+      <w:pPr>
+        <w:ind w:left="6480" w:hanging="360"/>
+      </w:pPr>
+      <w:rPr>
+        <w:rFonts w:ascii="Wingdings" w:hAnsi="Wingdings" w:hint="default"/>
+      </w:rPr>
+    </w:lvl>
+  </w:abstractNum>
+  <w:abstractNum w:abstractNumId="4">
     <w:nsid w:val="6D1335DF"/>
     <w:multiLevelType w:val="hybridMultilevel"/>
     <w:tmpl w:val="5E1CECB8"/>
@@ -1968,7 +2655,7 @@
       </w:pPr>
     </w:lvl>
   </w:abstractNum>
-  <w:abstractNum w:abstractNumId="3">
+  <w:abstractNum w:abstractNumId="5">
     <w:nsid w:val="6DDB2E44"/>
     <w:multiLevelType w:val="hybridMultilevel"/>
     <w:tmpl w:val="C5865782"/>
@@ -2055,19 +2742,140 @@
       <w:pPr>
         <w:ind w:left="6480" w:hanging="180"/>
       </w:pPr>
+    </w:lvl>
+  </w:abstractNum>
+  <w:abstractNum w:abstractNumId="6">
+    <w:nsid w:val="6E2F5D8C"/>
+    <w:multiLevelType w:val="hybridMultilevel"/>
+    <w:tmpl w:val="73B20C14"/>
+    <w:lvl w:ilvl="0" w:tplc="FFB0C49E">
+      <w:numFmt w:val="bullet"/>
+      <w:lvlText w:val="-"/>
+      <w:lvlJc w:val="left"/>
+      <w:pPr>
+        <w:ind w:left="720" w:hanging="360"/>
+      </w:pPr>
+      <w:rPr>
+        <w:rFonts w:ascii="Calibri" w:eastAsiaTheme="minorHAnsi" w:hAnsi="Calibri" w:cstheme="minorBidi" w:hint="default"/>
+      </w:rPr>
+    </w:lvl>
+    <w:lvl w:ilvl="1" w:tplc="10090003" w:tentative="1">
+      <w:start w:val="1"/>
+      <w:numFmt w:val="bullet"/>
+      <w:lvlText w:val="o"/>
+      <w:lvlJc w:val="left"/>
+      <w:pPr>
+        <w:ind w:left="1440" w:hanging="360"/>
+      </w:pPr>
+      <w:rPr>
+        <w:rFonts w:ascii="Courier New" w:hAnsi="Courier New" w:cs="Courier New" w:hint="default"/>
+      </w:rPr>
+    </w:lvl>
+    <w:lvl w:ilvl="2" w:tplc="10090005" w:tentative="1">
+      <w:start w:val="1"/>
+      <w:numFmt w:val="bullet"/>
+      <w:lvlText w:val=""/>
+      <w:lvlJc w:val="left"/>
+      <w:pPr>
+        <w:ind w:left="2160" w:hanging="360"/>
+      </w:pPr>
+      <w:rPr>
+        <w:rFonts w:ascii="Wingdings" w:hAnsi="Wingdings" w:hint="default"/>
+      </w:rPr>
+    </w:lvl>
+    <w:lvl w:ilvl="3" w:tplc="10090001" w:tentative="1">
+      <w:start w:val="1"/>
+      <w:numFmt w:val="bullet"/>
+      <w:lvlText w:val=""/>
+      <w:lvlJc w:val="left"/>
+      <w:pPr>
+        <w:ind w:left="2880" w:hanging="360"/>
+      </w:pPr>
+      <w:rPr>
+        <w:rFonts w:ascii="Symbol" w:hAnsi="Symbol" w:hint="default"/>
+      </w:rPr>
+    </w:lvl>
+    <w:lvl w:ilvl="4" w:tplc="10090003" w:tentative="1">
+      <w:start w:val="1"/>
+      <w:numFmt w:val="bullet"/>
+      <w:lvlText w:val="o"/>
+      <w:lvlJc w:val="left"/>
+      <w:pPr>
+        <w:ind w:left="3600" w:hanging="360"/>
+      </w:pPr>
+      <w:rPr>
+        <w:rFonts w:ascii="Courier New" w:hAnsi="Courier New" w:cs="Courier New" w:hint="default"/>
+      </w:rPr>
+    </w:lvl>
+    <w:lvl w:ilvl="5" w:tplc="10090005" w:tentative="1">
+      <w:start w:val="1"/>
+      <w:numFmt w:val="bullet"/>
+      <w:lvlText w:val=""/>
+      <w:lvlJc w:val="left"/>
+      <w:pPr>
+        <w:ind w:left="4320" w:hanging="360"/>
+      </w:pPr>
+      <w:rPr>
+        <w:rFonts w:ascii="Wingdings" w:hAnsi="Wingdings" w:hint="default"/>
+      </w:rPr>
+    </w:lvl>
+    <w:lvl w:ilvl="6" w:tplc="10090001" w:tentative="1">
+      <w:start w:val="1"/>
+      <w:numFmt w:val="bullet"/>
+      <w:lvlText w:val=""/>
+      <w:lvlJc w:val="left"/>
+      <w:pPr>
+        <w:ind w:left="5040" w:hanging="360"/>
+      </w:pPr>
+      <w:rPr>
+        <w:rFonts w:ascii="Symbol" w:hAnsi="Symbol" w:hint="default"/>
+      </w:rPr>
+    </w:lvl>
+    <w:lvl w:ilvl="7" w:tplc="10090003" w:tentative="1">
+      <w:start w:val="1"/>
+      <w:numFmt w:val="bullet"/>
+      <w:lvlText w:val="o"/>
+      <w:lvlJc w:val="left"/>
+      <w:pPr>
+        <w:ind w:left="5760" w:hanging="360"/>
+      </w:pPr>
+      <w:rPr>
+        <w:rFonts w:ascii="Courier New" w:hAnsi="Courier New" w:cs="Courier New" w:hint="default"/>
+      </w:rPr>
+    </w:lvl>
+    <w:lvl w:ilvl="8" w:tplc="10090005" w:tentative="1">
+      <w:start w:val="1"/>
+      <w:numFmt w:val="bullet"/>
+      <w:lvlText w:val=""/>
+      <w:lvlJc w:val="left"/>
+      <w:pPr>
+        <w:ind w:left="6480" w:hanging="360"/>
+      </w:pPr>
+      <w:rPr>
+        <w:rFonts w:ascii="Wingdings" w:hAnsi="Wingdings" w:hint="default"/>
+      </w:rPr>
     </w:lvl>
   </w:abstractNum>
   <w:num w:numId="1">
     <w:abstractNumId w:val="0"/>
   </w:num>
   <w:num w:numId="2">
-    <w:abstractNumId w:val="2"/>
+    <w:abstractNumId w:val="4"/>
   </w:num>
   <w:num w:numId="3">
-    <w:abstractNumId w:val="3"/>
+    <w:abstractNumId w:val="5"/>
   </w:num>
   <w:num w:numId="4">
     <w:abstractNumId w:val="1"/>
+  </w:num>
+  <w:num w:numId="5">
+    <w:abstractNumId w:val="3"/>
+  </w:num>
+  <w:num w:numId="6">
+    <w:abstractNumId w:val="2"/>
+  </w:num>
+  <w:num w:numId="7">
+    <w:abstractNumId w:val="6"/>
   </w:num>
 </w:numbering>
 </file>
@@ -2578,397 +3386,8 @@
             </a:pPr>
             <a:r>
               <a:rPr lang="en-CA"/>
-              <a:t>BubbleSort</a:t>
+              <a:t>Bubble Sort</a:t>
             </a:r>
-          </a:p>
-        </c:rich>
-      </c:tx>
-      <c:overlay val="0"/>
-      <c:spPr>
-        <a:noFill/>
-        <a:ln>
-          <a:noFill/>
-        </a:ln>
-        <a:effectLst/>
-      </c:spPr>
-      <c:txPr>
-        <a:bodyPr rot="0" spcFirstLastPara="1" vertOverflow="ellipsis" vert="horz" wrap="square" anchor="ctr" anchorCtr="1"/>
-        <a:lstStyle/>
-        <a:p>
-          <a:pPr>
-            <a:defRPr sz="1400" b="0" i="0" u="none" strike="noStrike" kern="1200" spc="0" baseline="0">
-              <a:solidFill>
-                <a:schemeClr val="tx1">
-                  <a:lumMod val="65000"/>
-                  <a:lumOff val="35000"/>
-                </a:schemeClr>
-              </a:solidFill>
-              <a:latin typeface="+mn-lt"/>
-              <a:ea typeface="+mn-ea"/>
-              <a:cs typeface="+mn-cs"/>
-            </a:defRPr>
-          </a:pPr>
-          <a:endParaRPr lang="en-US"/>
-        </a:p>
-      </c:txPr>
-    </c:title>
-    <c:autoTitleDeleted val="0"/>
-    <c:plotArea>
-      <c:layout/>
-      <c:scatterChart>
-        <c:scatterStyle val="lineMarker"/>
-        <c:varyColors val="0"/>
-        <c:ser>
-          <c:idx val="0"/>
-          <c:order val="0"/>
-          <c:tx>
-            <c:strRef>
-              <c:f>Sheet1!$M$56</c:f>
-              <c:strCache>
-                <c:ptCount val="1"/>
-                <c:pt idx="0">
-                  <c:v>f(x)</c:v>
-                </c:pt>
-              </c:strCache>
-            </c:strRef>
-          </c:tx>
-          <c:spPr>
-            <a:ln w="19050" cap="rnd">
-              <a:noFill/>
-              <a:round/>
-            </a:ln>
-            <a:effectLst/>
-          </c:spPr>
-          <c:marker>
-            <c:symbol val="circle"/>
-            <c:size val="5"/>
-            <c:spPr>
-              <a:solidFill>
-                <a:schemeClr val="accent1"/>
-              </a:solidFill>
-              <a:ln w="9525">
-                <a:solidFill>
-                  <a:schemeClr val="accent1"/>
-                </a:solidFill>
-              </a:ln>
-              <a:effectLst/>
-            </c:spPr>
-          </c:marker>
-          <c:trendline>
-            <c:spPr>
-              <a:ln w="19050" cap="rnd">
-                <a:solidFill>
-                  <a:schemeClr val="accent1"/>
-                </a:solidFill>
-                <a:prstDash val="sysDot"/>
-              </a:ln>
-              <a:effectLst/>
-            </c:spPr>
-            <c:trendlineType val="poly"/>
-            <c:order val="2"/>
-            <c:dispRSqr val="0"/>
-            <c:dispEq val="1"/>
-            <c:trendlineLbl>
-              <c:numFmt formatCode="General" sourceLinked="0"/>
-              <c:spPr>
-                <a:noFill/>
-                <a:ln>
-                  <a:noFill/>
-                </a:ln>
-                <a:effectLst/>
-              </c:spPr>
-              <c:txPr>
-                <a:bodyPr rot="0" spcFirstLastPara="1" vertOverflow="ellipsis" vert="horz" wrap="square" anchor="ctr" anchorCtr="1"/>
-                <a:lstStyle/>
-                <a:p>
-                  <a:pPr>
-                    <a:defRPr sz="900" b="0" i="0" u="none" strike="noStrike" kern="1200" baseline="0">
-                      <a:solidFill>
-                        <a:schemeClr val="tx1">
-                          <a:lumMod val="65000"/>
-                          <a:lumOff val="35000"/>
-                        </a:schemeClr>
-                      </a:solidFill>
-                      <a:latin typeface="+mn-lt"/>
-                      <a:ea typeface="+mn-ea"/>
-                      <a:cs typeface="+mn-cs"/>
-                    </a:defRPr>
-                  </a:pPr>
-                  <a:endParaRPr lang="en-US"/>
-                </a:p>
-              </c:txPr>
-            </c:trendlineLbl>
-          </c:trendline>
-          <c:xVal>
-            <c:numRef>
-              <c:f>Sheet1!$L$57:$L$61</c:f>
-              <c:numCache>
-                <c:formatCode>General</c:formatCode>
-                <c:ptCount val="5"/>
-                <c:pt idx="0">
-                  <c:v>10</c:v>
-                </c:pt>
-                <c:pt idx="1">
-                  <c:v>50</c:v>
-                </c:pt>
-                <c:pt idx="2">
-                  <c:v>100</c:v>
-                </c:pt>
-                <c:pt idx="3">
-                  <c:v>500</c:v>
-                </c:pt>
-                <c:pt idx="4">
-                  <c:v>1000</c:v>
-                </c:pt>
-              </c:numCache>
-            </c:numRef>
-          </c:xVal>
-          <c:yVal>
-            <c:numRef>
-              <c:f>Sheet1!$M$57:$M$61</c:f>
-              <c:numCache>
-                <c:formatCode>General</c:formatCode>
-                <c:ptCount val="5"/>
-                <c:pt idx="0">
-                  <c:v>1.9999999999999999E-6</c:v>
-                </c:pt>
-                <c:pt idx="1">
-                  <c:v>1.2E-5</c:v>
-                </c:pt>
-                <c:pt idx="2">
-                  <c:v>3.0000000000000001E-5</c:v>
-                </c:pt>
-                <c:pt idx="3">
-                  <c:v>6.7000000000000002E-4</c:v>
-                </c:pt>
-                <c:pt idx="4">
-                  <c:v>2.7060000000000001E-3</c:v>
-                </c:pt>
-              </c:numCache>
-            </c:numRef>
-          </c:yVal>
-          <c:smooth val="0"/>
-        </c:ser>
-        <c:dLbls>
-          <c:showLegendKey val="0"/>
-          <c:showVal val="0"/>
-          <c:showCatName val="0"/>
-          <c:showSerName val="0"/>
-          <c:showPercent val="0"/>
-          <c:showBubbleSize val="0"/>
-        </c:dLbls>
-        <c:axId val="250119952"/>
-        <c:axId val="365304416"/>
-      </c:scatterChart>
-      <c:valAx>
-        <c:axId val="250119952"/>
-        <c:scaling>
-          <c:orientation val="minMax"/>
-        </c:scaling>
-        <c:delete val="0"/>
-        <c:axPos val="b"/>
-        <c:majorGridlines>
-          <c:spPr>
-            <a:ln w="9525" cap="flat" cmpd="sng" algn="ctr">
-              <a:solidFill>
-                <a:schemeClr val="tx1">
-                  <a:lumMod val="15000"/>
-                  <a:lumOff val="85000"/>
-                </a:schemeClr>
-              </a:solidFill>
-              <a:round/>
-            </a:ln>
-            <a:effectLst/>
-          </c:spPr>
-        </c:majorGridlines>
-        <c:numFmt formatCode="General" sourceLinked="1"/>
-        <c:majorTickMark val="none"/>
-        <c:minorTickMark val="none"/>
-        <c:tickLblPos val="nextTo"/>
-        <c:spPr>
-          <a:noFill/>
-          <a:ln w="9525" cap="flat" cmpd="sng" algn="ctr">
-            <a:solidFill>
-              <a:schemeClr val="tx1">
-                <a:lumMod val="25000"/>
-                <a:lumOff val="75000"/>
-              </a:schemeClr>
-            </a:solidFill>
-            <a:round/>
-          </a:ln>
-          <a:effectLst/>
-        </c:spPr>
-        <c:txPr>
-          <a:bodyPr rot="-60000000" spcFirstLastPara="1" vertOverflow="ellipsis" vert="horz" wrap="square" anchor="ctr" anchorCtr="1"/>
-          <a:lstStyle/>
-          <a:p>
-            <a:pPr>
-              <a:defRPr sz="900" b="0" i="0" u="none" strike="noStrike" kern="1200" baseline="0">
-                <a:solidFill>
-                  <a:schemeClr val="tx1">
-                    <a:lumMod val="65000"/>
-                    <a:lumOff val="35000"/>
-                  </a:schemeClr>
-                </a:solidFill>
-                <a:latin typeface="+mn-lt"/>
-                <a:ea typeface="+mn-ea"/>
-                <a:cs typeface="+mn-cs"/>
-              </a:defRPr>
-            </a:pPr>
-            <a:endParaRPr lang="en-US"/>
-          </a:p>
-        </c:txPr>
-        <c:crossAx val="365304416"/>
-        <c:crosses val="autoZero"/>
-        <c:crossBetween val="midCat"/>
-      </c:valAx>
-      <c:valAx>
-        <c:axId val="365304416"/>
-        <c:scaling>
-          <c:orientation val="minMax"/>
-        </c:scaling>
-        <c:delete val="0"/>
-        <c:axPos val="l"/>
-        <c:majorGridlines>
-          <c:spPr>
-            <a:ln w="9525" cap="flat" cmpd="sng" algn="ctr">
-              <a:solidFill>
-                <a:schemeClr val="tx1">
-                  <a:lumMod val="15000"/>
-                  <a:lumOff val="85000"/>
-                </a:schemeClr>
-              </a:solidFill>
-              <a:round/>
-            </a:ln>
-            <a:effectLst/>
-          </c:spPr>
-        </c:majorGridlines>
-        <c:numFmt formatCode="General" sourceLinked="1"/>
-        <c:majorTickMark val="none"/>
-        <c:minorTickMark val="none"/>
-        <c:tickLblPos val="nextTo"/>
-        <c:spPr>
-          <a:noFill/>
-          <a:ln w="9525" cap="flat" cmpd="sng" algn="ctr">
-            <a:solidFill>
-              <a:schemeClr val="tx1">
-                <a:lumMod val="25000"/>
-                <a:lumOff val="75000"/>
-              </a:schemeClr>
-            </a:solidFill>
-            <a:round/>
-          </a:ln>
-          <a:effectLst/>
-        </c:spPr>
-        <c:txPr>
-          <a:bodyPr rot="-60000000" spcFirstLastPara="1" vertOverflow="ellipsis" vert="horz" wrap="square" anchor="ctr" anchorCtr="1"/>
-          <a:lstStyle/>
-          <a:p>
-            <a:pPr>
-              <a:defRPr sz="900" b="0" i="0" u="none" strike="noStrike" kern="1200" baseline="0">
-                <a:solidFill>
-                  <a:schemeClr val="tx1">
-                    <a:lumMod val="65000"/>
-                    <a:lumOff val="35000"/>
-                  </a:schemeClr>
-                </a:solidFill>
-                <a:latin typeface="+mn-lt"/>
-                <a:ea typeface="+mn-ea"/>
-                <a:cs typeface="+mn-cs"/>
-              </a:defRPr>
-            </a:pPr>
-            <a:endParaRPr lang="en-US"/>
-          </a:p>
-        </c:txPr>
-        <c:crossAx val="250119952"/>
-        <c:crosses val="autoZero"/>
-        <c:crossBetween val="midCat"/>
-      </c:valAx>
-      <c:spPr>
-        <a:noFill/>
-        <a:ln>
-          <a:noFill/>
-        </a:ln>
-        <a:effectLst/>
-      </c:spPr>
-    </c:plotArea>
-    <c:plotVisOnly val="1"/>
-    <c:dispBlanksAs val="gap"/>
-    <c:showDLblsOverMax val="0"/>
-  </c:chart>
-  <c:spPr>
-    <a:solidFill>
-      <a:schemeClr val="bg1"/>
-    </a:solidFill>
-    <a:ln w="9525" cap="flat" cmpd="sng" algn="ctr">
-      <a:solidFill>
-        <a:schemeClr val="tx1">
-          <a:lumMod val="15000"/>
-          <a:lumOff val="85000"/>
-        </a:schemeClr>
-      </a:solidFill>
-      <a:round/>
-    </a:ln>
-    <a:effectLst/>
-  </c:spPr>
-  <c:txPr>
-    <a:bodyPr/>
-    <a:lstStyle/>
-    <a:p>
-      <a:pPr>
-        <a:defRPr/>
-      </a:pPr>
-      <a:endParaRPr lang="en-US"/>
-    </a:p>
-  </c:txPr>
-  <c:externalData r:id="rId3">
-    <c:autoUpdate val="0"/>
-  </c:externalData>
-</c:chartSpace>
-</file>
-
-<file path=word/charts/chart2.xml><?xml version="1.0" encoding="utf-8"?>
-<c:chartSpace xmlns:c="http://schemas.openxmlformats.org/drawingml/2006/chart" xmlns:a="http://schemas.openxmlformats.org/drawingml/2006/main" xmlns:r="http://schemas.openxmlformats.org/officeDocument/2006/relationships">
-  <c:date1904 val="0"/>
-  <c:lang val="en-US"/>
-  <c:roundedCorners val="0"/>
-  <mc:AlternateContent xmlns:mc="http://schemas.openxmlformats.org/markup-compatibility/2006">
-    <mc:Choice xmlns:c14="http://schemas.microsoft.com/office/drawing/2007/8/2/chart" Requires="c14">
-      <c14:style val="102"/>
-    </mc:Choice>
-    <mc:Fallback>
-      <c:style val="2"/>
-    </mc:Fallback>
-  </mc:AlternateContent>
-  <c:chart>
-    <c:title>
-      <c:tx>
-        <c:rich>
-          <a:bodyPr rot="0" spcFirstLastPara="1" vertOverflow="ellipsis" vert="horz" wrap="square" anchor="ctr" anchorCtr="1"/>
-          <a:lstStyle/>
-          <a:p>
-            <a:pPr>
-              <a:defRPr sz="1400" b="0" i="0" u="none" strike="noStrike" kern="1200" spc="0" baseline="0">
-                <a:solidFill>
-                  <a:schemeClr val="tx1">
-                    <a:lumMod val="65000"/>
-                    <a:lumOff val="35000"/>
-                  </a:schemeClr>
-                </a:solidFill>
-                <a:latin typeface="+mn-lt"/>
-                <a:ea typeface="+mn-ea"/>
-                <a:cs typeface="+mn-cs"/>
-              </a:defRPr>
-            </a:pPr>
-            <a:r>
-              <a:rPr lang="en-CA"/>
-              <a:t>Optimized Bubble</a:t>
-            </a:r>
-            <a:r>
-              <a:rPr lang="en-CA" baseline="0"/>
-              <a:t> Sort</a:t>
-            </a:r>
-            <a:endParaRPr lang="en-CA"/>
           </a:p>
         </c:rich>
       </c:tx>
@@ -3079,10 +3498,10 @@
           </c:trendline>
           <c:xVal>
             <c:numRef>
-              <c:f>Sheet1!$A$57:$A$61</c:f>
+              <c:f>Sheet1!$J$68:$J$75</c:f>
               <c:numCache>
                 <c:formatCode>General</c:formatCode>
-                <c:ptCount val="5"/>
+                <c:ptCount val="8"/>
                 <c:pt idx="0">
                   <c:v>10</c:v>
                 </c:pt>
@@ -3098,29 +3517,47 @@
                 <c:pt idx="4">
                   <c:v>1000</c:v>
                 </c:pt>
+                <c:pt idx="5">
+                  <c:v>2000</c:v>
+                </c:pt>
+                <c:pt idx="6">
+                  <c:v>4000</c:v>
+                </c:pt>
+                <c:pt idx="7">
+                  <c:v>8000</c:v>
+                </c:pt>
               </c:numCache>
             </c:numRef>
           </c:xVal>
           <c:yVal>
             <c:numRef>
-              <c:f>Sheet1!$B$57:$B$61</c:f>
+              <c:f>Sheet1!$K$68:$K$75</c:f>
               <c:numCache>
                 <c:formatCode>General</c:formatCode>
-                <c:ptCount val="5"/>
+                <c:ptCount val="8"/>
                 <c:pt idx="0">
                   <c:v>1.9999999999999999E-6</c:v>
                 </c:pt>
                 <c:pt idx="1">
-                  <c:v>6.9999999999999999E-6</c:v>
+                  <c:v>1.2E-5</c:v>
                 </c:pt>
                 <c:pt idx="2">
-                  <c:v>1.9000000000000001E-5</c:v>
+                  <c:v>3.0000000000000001E-5</c:v>
                 </c:pt>
                 <c:pt idx="3">
-                  <c:v>3.9100000000000002E-4</c:v>
+                  <c:v>6.7000000000000002E-4</c:v>
                 </c:pt>
                 <c:pt idx="4">
-                  <c:v>1.5319999999999999E-3</c:v>
+                  <c:v>2.7060000000000001E-3</c:v>
+                </c:pt>
+                <c:pt idx="5">
+                  <c:v>8.7589999999999994E-3</c:v>
+                </c:pt>
+                <c:pt idx="6">
+                  <c:v>2.9658E-2</c:v>
+                </c:pt>
+                <c:pt idx="7">
+                  <c:v>9.5839999999999995E-2</c:v>
                 </c:pt>
               </c:numCache>
             </c:numRef>
@@ -3135,11 +3572,11 @@
           <c:showPercent val="0"/>
           <c:showBubbleSize val="0"/>
         </c:dLbls>
-        <c:axId val="395248432"/>
-        <c:axId val="395248992"/>
+        <c:axId val="250030176"/>
+        <c:axId val="250028496"/>
       </c:scatterChart>
       <c:valAx>
-        <c:axId val="395248432"/>
+        <c:axId val="250030176"/>
         <c:scaling>
           <c:orientation val="minMax"/>
         </c:scaling>
@@ -3196,12 +3633,12 @@
             <a:endParaRPr lang="en-US"/>
           </a:p>
         </c:txPr>
-        <c:crossAx val="395248992"/>
+        <c:crossAx val="250028496"/>
         <c:crosses val="autoZero"/>
         <c:crossBetween val="midCat"/>
       </c:valAx>
       <c:valAx>
-        <c:axId val="395248992"/>
+        <c:axId val="250028496"/>
         <c:scaling>
           <c:orientation val="minMax"/>
         </c:scaling>
@@ -3258,7 +3695,414 @@
             <a:endParaRPr lang="en-US"/>
           </a:p>
         </c:txPr>
-        <c:crossAx val="395248432"/>
+        <c:crossAx val="250030176"/>
+        <c:crosses val="autoZero"/>
+        <c:crossBetween val="midCat"/>
+      </c:valAx>
+      <c:spPr>
+        <a:noFill/>
+        <a:ln>
+          <a:noFill/>
+        </a:ln>
+        <a:effectLst/>
+      </c:spPr>
+    </c:plotArea>
+    <c:plotVisOnly val="1"/>
+    <c:dispBlanksAs val="gap"/>
+    <c:showDLblsOverMax val="0"/>
+  </c:chart>
+  <c:spPr>
+    <a:solidFill>
+      <a:schemeClr val="bg1"/>
+    </a:solidFill>
+    <a:ln w="9525" cap="flat" cmpd="sng" algn="ctr">
+      <a:solidFill>
+        <a:schemeClr val="tx1">
+          <a:lumMod val="15000"/>
+          <a:lumOff val="85000"/>
+        </a:schemeClr>
+      </a:solidFill>
+      <a:round/>
+    </a:ln>
+    <a:effectLst/>
+  </c:spPr>
+  <c:txPr>
+    <a:bodyPr/>
+    <a:lstStyle/>
+    <a:p>
+      <a:pPr>
+        <a:defRPr/>
+      </a:pPr>
+      <a:endParaRPr lang="en-US"/>
+    </a:p>
+  </c:txPr>
+  <c:externalData r:id="rId3">
+    <c:autoUpdate val="0"/>
+  </c:externalData>
+</c:chartSpace>
+</file>
+
+<file path=word/charts/chart2.xml><?xml version="1.0" encoding="utf-8"?>
+<c:chartSpace xmlns:c="http://schemas.openxmlformats.org/drawingml/2006/chart" xmlns:a="http://schemas.openxmlformats.org/drawingml/2006/main" xmlns:r="http://schemas.openxmlformats.org/officeDocument/2006/relationships">
+  <c:date1904 val="0"/>
+  <c:lang val="en-US"/>
+  <c:roundedCorners val="0"/>
+  <mc:AlternateContent xmlns:mc="http://schemas.openxmlformats.org/markup-compatibility/2006">
+    <mc:Choice xmlns:c14="http://schemas.microsoft.com/office/drawing/2007/8/2/chart" Requires="c14">
+      <c14:style val="102"/>
+    </mc:Choice>
+    <mc:Fallback>
+      <c:style val="2"/>
+    </mc:Fallback>
+  </mc:AlternateContent>
+  <c:chart>
+    <c:title>
+      <c:tx>
+        <c:rich>
+          <a:bodyPr rot="0" spcFirstLastPara="1" vertOverflow="ellipsis" vert="horz" wrap="square" anchor="ctr" anchorCtr="1"/>
+          <a:lstStyle/>
+          <a:p>
+            <a:pPr>
+              <a:defRPr sz="1400" b="0" i="0" u="none" strike="noStrike" kern="1200" spc="0" baseline="0">
+                <a:solidFill>
+                  <a:schemeClr val="tx1">
+                    <a:lumMod val="65000"/>
+                    <a:lumOff val="35000"/>
+                  </a:schemeClr>
+                </a:solidFill>
+                <a:latin typeface="+mn-lt"/>
+                <a:ea typeface="+mn-ea"/>
+                <a:cs typeface="+mn-cs"/>
+              </a:defRPr>
+            </a:pPr>
+            <a:r>
+              <a:rPr lang="en-US"/>
+              <a:t>Optimized Bubble</a:t>
+            </a:r>
+            <a:r>
+              <a:rPr lang="en-US" baseline="0"/>
+              <a:t> Sort</a:t>
+            </a:r>
+            <a:endParaRPr lang="en-US"/>
+          </a:p>
+        </c:rich>
+      </c:tx>
+      <c:overlay val="0"/>
+      <c:spPr>
+        <a:noFill/>
+        <a:ln>
+          <a:noFill/>
+        </a:ln>
+        <a:effectLst/>
+      </c:spPr>
+      <c:txPr>
+        <a:bodyPr rot="0" spcFirstLastPara="1" vertOverflow="ellipsis" vert="horz" wrap="square" anchor="ctr" anchorCtr="1"/>
+        <a:lstStyle/>
+        <a:p>
+          <a:pPr>
+            <a:defRPr sz="1400" b="0" i="0" u="none" strike="noStrike" kern="1200" spc="0" baseline="0">
+              <a:solidFill>
+                <a:schemeClr val="tx1">
+                  <a:lumMod val="65000"/>
+                  <a:lumOff val="35000"/>
+                </a:schemeClr>
+              </a:solidFill>
+              <a:latin typeface="+mn-lt"/>
+              <a:ea typeface="+mn-ea"/>
+              <a:cs typeface="+mn-cs"/>
+            </a:defRPr>
+          </a:pPr>
+          <a:endParaRPr lang="en-US"/>
+        </a:p>
+      </c:txPr>
+    </c:title>
+    <c:autoTitleDeleted val="0"/>
+    <c:plotArea>
+      <c:layout/>
+      <c:scatterChart>
+        <c:scatterStyle val="lineMarker"/>
+        <c:varyColors val="0"/>
+        <c:ser>
+          <c:idx val="0"/>
+          <c:order val="0"/>
+          <c:tx>
+            <c:strRef>
+              <c:f>Sheet1!$B$56</c:f>
+              <c:strCache>
+                <c:ptCount val="1"/>
+                <c:pt idx="0">
+                  <c:v>f(x)</c:v>
+                </c:pt>
+              </c:strCache>
+            </c:strRef>
+          </c:tx>
+          <c:spPr>
+            <a:ln w="19050" cap="rnd">
+              <a:noFill/>
+              <a:round/>
+            </a:ln>
+            <a:effectLst/>
+          </c:spPr>
+          <c:marker>
+            <c:symbol val="circle"/>
+            <c:size val="5"/>
+            <c:spPr>
+              <a:solidFill>
+                <a:schemeClr val="accent1"/>
+              </a:solidFill>
+              <a:ln w="9525">
+                <a:solidFill>
+                  <a:schemeClr val="accent1"/>
+                </a:solidFill>
+              </a:ln>
+              <a:effectLst/>
+            </c:spPr>
+          </c:marker>
+          <c:trendline>
+            <c:spPr>
+              <a:ln w="19050" cap="rnd">
+                <a:solidFill>
+                  <a:schemeClr val="accent1"/>
+                </a:solidFill>
+                <a:prstDash val="sysDot"/>
+              </a:ln>
+              <a:effectLst/>
+            </c:spPr>
+            <c:trendlineType val="poly"/>
+            <c:order val="2"/>
+            <c:dispRSqr val="0"/>
+            <c:dispEq val="1"/>
+            <c:trendlineLbl>
+              <c:numFmt formatCode="General" sourceLinked="0"/>
+              <c:spPr>
+                <a:noFill/>
+                <a:ln>
+                  <a:noFill/>
+                </a:ln>
+                <a:effectLst/>
+              </c:spPr>
+              <c:txPr>
+                <a:bodyPr rot="0" spcFirstLastPara="1" vertOverflow="ellipsis" vert="horz" wrap="square" anchor="ctr" anchorCtr="1"/>
+                <a:lstStyle/>
+                <a:p>
+                  <a:pPr>
+                    <a:defRPr sz="900" b="0" i="0" u="none" strike="noStrike" kern="1200" baseline="0">
+                      <a:solidFill>
+                        <a:schemeClr val="tx1">
+                          <a:lumMod val="65000"/>
+                          <a:lumOff val="35000"/>
+                        </a:schemeClr>
+                      </a:solidFill>
+                      <a:latin typeface="+mn-lt"/>
+                      <a:ea typeface="+mn-ea"/>
+                      <a:cs typeface="+mn-cs"/>
+                    </a:defRPr>
+                  </a:pPr>
+                  <a:endParaRPr lang="en-US"/>
+                </a:p>
+              </c:txPr>
+            </c:trendlineLbl>
+          </c:trendline>
+          <c:xVal>
+            <c:numRef>
+              <c:f>Sheet1!$A$57:$A$64</c:f>
+              <c:numCache>
+                <c:formatCode>General</c:formatCode>
+                <c:ptCount val="8"/>
+                <c:pt idx="0">
+                  <c:v>10</c:v>
+                </c:pt>
+                <c:pt idx="1">
+                  <c:v>50</c:v>
+                </c:pt>
+                <c:pt idx="2">
+                  <c:v>100</c:v>
+                </c:pt>
+                <c:pt idx="3">
+                  <c:v>500</c:v>
+                </c:pt>
+                <c:pt idx="4">
+                  <c:v>1000</c:v>
+                </c:pt>
+                <c:pt idx="5">
+                  <c:v>2000</c:v>
+                </c:pt>
+                <c:pt idx="6">
+                  <c:v>4000</c:v>
+                </c:pt>
+                <c:pt idx="7">
+                  <c:v>8000</c:v>
+                </c:pt>
+              </c:numCache>
+            </c:numRef>
+          </c:xVal>
+          <c:yVal>
+            <c:numRef>
+              <c:f>Sheet1!$B$57:$B$64</c:f>
+              <c:numCache>
+                <c:formatCode>General</c:formatCode>
+                <c:ptCount val="8"/>
+                <c:pt idx="0">
+                  <c:v>1.9999999999999999E-6</c:v>
+                </c:pt>
+                <c:pt idx="1">
+                  <c:v>6.9999999999999999E-6</c:v>
+                </c:pt>
+                <c:pt idx="2">
+                  <c:v>1.9000000000000001E-5</c:v>
+                </c:pt>
+                <c:pt idx="3">
+                  <c:v>3.9100000000000002E-4</c:v>
+                </c:pt>
+                <c:pt idx="4">
+                  <c:v>1.5319999999999999E-3</c:v>
+                </c:pt>
+                <c:pt idx="5">
+                  <c:v>5.6509999999999998E-3</c:v>
+                </c:pt>
+                <c:pt idx="6">
+                  <c:v>2.4256E-2</c:v>
+                </c:pt>
+                <c:pt idx="7">
+                  <c:v>9.1932E-2</c:v>
+                </c:pt>
+              </c:numCache>
+            </c:numRef>
+          </c:yVal>
+          <c:smooth val="0"/>
+        </c:ser>
+        <c:dLbls>
+          <c:showLegendKey val="0"/>
+          <c:showVal val="0"/>
+          <c:showCatName val="0"/>
+          <c:showSerName val="0"/>
+          <c:showPercent val="0"/>
+          <c:showBubbleSize val="0"/>
+        </c:dLbls>
+        <c:axId val="255452160"/>
+        <c:axId val="390853072"/>
+      </c:scatterChart>
+      <c:valAx>
+        <c:axId val="255452160"/>
+        <c:scaling>
+          <c:orientation val="minMax"/>
+        </c:scaling>
+        <c:delete val="0"/>
+        <c:axPos val="b"/>
+        <c:majorGridlines>
+          <c:spPr>
+            <a:ln w="9525" cap="flat" cmpd="sng" algn="ctr">
+              <a:solidFill>
+                <a:schemeClr val="tx1">
+                  <a:lumMod val="15000"/>
+                  <a:lumOff val="85000"/>
+                </a:schemeClr>
+              </a:solidFill>
+              <a:round/>
+            </a:ln>
+            <a:effectLst/>
+          </c:spPr>
+        </c:majorGridlines>
+        <c:numFmt formatCode="General" sourceLinked="1"/>
+        <c:majorTickMark val="none"/>
+        <c:minorTickMark val="none"/>
+        <c:tickLblPos val="nextTo"/>
+        <c:spPr>
+          <a:noFill/>
+          <a:ln w="9525" cap="flat" cmpd="sng" algn="ctr">
+            <a:solidFill>
+              <a:schemeClr val="tx1">
+                <a:lumMod val="25000"/>
+                <a:lumOff val="75000"/>
+              </a:schemeClr>
+            </a:solidFill>
+            <a:round/>
+          </a:ln>
+          <a:effectLst/>
+        </c:spPr>
+        <c:txPr>
+          <a:bodyPr rot="-60000000" spcFirstLastPara="1" vertOverflow="ellipsis" vert="horz" wrap="square" anchor="ctr" anchorCtr="1"/>
+          <a:lstStyle/>
+          <a:p>
+            <a:pPr>
+              <a:defRPr sz="900" b="0" i="0" u="none" strike="noStrike" kern="1200" baseline="0">
+                <a:solidFill>
+                  <a:schemeClr val="tx1">
+                    <a:lumMod val="65000"/>
+                    <a:lumOff val="35000"/>
+                  </a:schemeClr>
+                </a:solidFill>
+                <a:latin typeface="+mn-lt"/>
+                <a:ea typeface="+mn-ea"/>
+                <a:cs typeface="+mn-cs"/>
+              </a:defRPr>
+            </a:pPr>
+            <a:endParaRPr lang="en-US"/>
+          </a:p>
+        </c:txPr>
+        <c:crossAx val="390853072"/>
+        <c:crosses val="autoZero"/>
+        <c:crossBetween val="midCat"/>
+      </c:valAx>
+      <c:valAx>
+        <c:axId val="390853072"/>
+        <c:scaling>
+          <c:orientation val="minMax"/>
+        </c:scaling>
+        <c:delete val="0"/>
+        <c:axPos val="l"/>
+        <c:majorGridlines>
+          <c:spPr>
+            <a:ln w="9525" cap="flat" cmpd="sng" algn="ctr">
+              <a:solidFill>
+                <a:schemeClr val="tx1">
+                  <a:lumMod val="15000"/>
+                  <a:lumOff val="85000"/>
+                </a:schemeClr>
+              </a:solidFill>
+              <a:round/>
+            </a:ln>
+            <a:effectLst/>
+          </c:spPr>
+        </c:majorGridlines>
+        <c:numFmt formatCode="General" sourceLinked="1"/>
+        <c:majorTickMark val="none"/>
+        <c:minorTickMark val="none"/>
+        <c:tickLblPos val="nextTo"/>
+        <c:spPr>
+          <a:noFill/>
+          <a:ln w="9525" cap="flat" cmpd="sng" algn="ctr">
+            <a:solidFill>
+              <a:schemeClr val="tx1">
+                <a:lumMod val="25000"/>
+                <a:lumOff val="75000"/>
+              </a:schemeClr>
+            </a:solidFill>
+            <a:round/>
+          </a:ln>
+          <a:effectLst/>
+        </c:spPr>
+        <c:txPr>
+          <a:bodyPr rot="-60000000" spcFirstLastPara="1" vertOverflow="ellipsis" vert="horz" wrap="square" anchor="ctr" anchorCtr="1"/>
+          <a:lstStyle/>
+          <a:p>
+            <a:pPr>
+              <a:defRPr sz="900" b="0" i="0" u="none" strike="noStrike" kern="1200" baseline="0">
+                <a:solidFill>
+                  <a:schemeClr val="tx1">
+                    <a:lumMod val="65000"/>
+                    <a:lumOff val="35000"/>
+                  </a:schemeClr>
+                </a:solidFill>
+                <a:latin typeface="+mn-lt"/>
+                <a:ea typeface="+mn-ea"/>
+                <a:cs typeface="+mn-cs"/>
+              </a:defRPr>
+            </a:pPr>
+            <a:endParaRPr lang="en-US"/>
+          </a:p>
+        </c:txPr>
+        <c:crossAx val="255452160"/>
         <c:crosses val="autoZero"/>
         <c:crossBetween val="midCat"/>
       </c:valAx>

</xml_diff>